<commit_message>
Formated all the files Deleted the View extension
</commit_message>
<xml_diff>
--- a/QuickPlate/Stanciu Ioan-Octavian Licenta.docx
+++ b/QuickPlate/Stanciu Ioan-Octavian Licenta.docx
@@ -9071,7 +9071,7 @@
         <w:pStyle w:val="Caption"/>
         <w:jc w:val="both"/>
       </w:pPr>
-      <w:bookmarkStart w:id="80" w:name="_Toc135678864"/>
+      <w:bookmarkStart w:id="80" w:name="_Toc135691051"/>
       <w:r>
         <w:t xml:space="preserve">Figură </w:t>
       </w:r>
@@ -9592,7 +9592,7 @@
         <w:pStyle w:val="Caption"/>
         <w:jc w:val="both"/>
       </w:pPr>
-      <w:bookmarkStart w:id="84" w:name="_Toc135678865"/>
+      <w:bookmarkStart w:id="84" w:name="_Toc135691052"/>
       <w:r>
         <w:t xml:space="preserve">Figură </w:t>
       </w:r>
@@ -10170,7 +10170,7 @@
         <w:pStyle w:val="Caption"/>
         <w:jc w:val="both"/>
       </w:pPr>
-      <w:bookmarkStart w:id="88" w:name="_Toc135678866"/>
+      <w:bookmarkStart w:id="88" w:name="_Toc135691053"/>
       <w:r>
         <w:t xml:space="preserve">Figură </w:t>
       </w:r>
@@ -10728,7 +10728,7 @@
         <w:pStyle w:val="Caption"/>
         <w:jc w:val="both"/>
       </w:pPr>
-      <w:bookmarkStart w:id="92" w:name="_Toc135678867"/>
+      <w:bookmarkStart w:id="92" w:name="_Toc135691054"/>
       <w:r>
         <w:t xml:space="preserve">Figură </w:t>
       </w:r>
@@ -11206,7 +11206,7 @@
         <w:pStyle w:val="Caption"/>
         <w:jc w:val="both"/>
       </w:pPr>
-      <w:bookmarkStart w:id="95" w:name="_Toc135678868"/>
+      <w:bookmarkStart w:id="95" w:name="_Toc135691055"/>
       <w:r>
         <w:t xml:space="preserve">Figură </w:t>
       </w:r>
@@ -11621,7 +11621,7 @@
         <w:pStyle w:val="Caption"/>
         <w:jc w:val="both"/>
       </w:pPr>
-      <w:bookmarkStart w:id="98" w:name="_Toc135678869"/>
+      <w:bookmarkStart w:id="98" w:name="_Toc135691056"/>
       <w:r>
         <w:t xml:space="preserve">Figură </w:t>
       </w:r>
@@ -12207,7 +12207,7 @@
         <w:pStyle w:val="Caption"/>
         <w:jc w:val="both"/>
       </w:pPr>
-      <w:bookmarkStart w:id="110" w:name="_Toc135678870"/>
+      <w:bookmarkStart w:id="110" w:name="_Toc135691057"/>
       <w:r>
         <w:t xml:space="preserve">Figură </w:t>
       </w:r>
@@ -12373,7 +12373,7 @@
         <w:pStyle w:val="Caption"/>
         <w:jc w:val="both"/>
       </w:pPr>
-      <w:bookmarkStart w:id="111" w:name="_Toc135678871"/>
+      <w:bookmarkStart w:id="111" w:name="_Toc135691058"/>
       <w:r>
         <w:t xml:space="preserve">Figură </w:t>
       </w:r>
@@ -12473,6 +12473,31 @@
         <w:rPr>
           <w:lang w:eastAsia="ko-KR"/>
         </w:rPr>
+        <w:t>Din moment ce baza de date este una non-relationala, stocarea datelor se face sub forma unor documente de tip JSON. In acest tip de document, valorile sunt stocate sub forma unui dictionar pentru o navigare si scalabilitate mult mai usoara. Firestore are colecti</w:t>
+      </w:r>
+      <w:r>
+        <w:rPr>
+          <w:lang w:eastAsia="ko-KR"/>
+        </w:rPr>
+        <w:t>i, echivalentul tabelelor a bazelor de date relationale, ce retin o ierarhie de documente. Cu toate acestea, orice document poate sa contina o colectie astfel creandu-se un arbore de relatii.</w:t>
+      </w:r>
+      <w:r>
+        <w:rPr>
+          <w:lang w:eastAsia="ko-KR"/>
+        </w:rPr>
+        <w:t xml:space="preserve"> Datorita acestui fapt, operatiile CRUD sunt mult mai rapide si eficiente comparativ cu cazul in care pentru aplicatia QuickPlate s-ar fi folosit o baza de date relationala.</w:t>
+      </w:r>
+    </w:p>
+    <w:p>
+      <w:pPr>
+        <w:rPr>
+          <w:lang w:eastAsia="ko-KR"/>
+        </w:rPr>
+      </w:pPr>
+      <w:r>
+        <w:rPr>
+          <w:lang w:eastAsia="ko-KR"/>
+        </w:rPr>
         <w:t>Aplicatia are cinci entitati principale care sunt folosite si la crearea unelor DTO-uri: Food, MyUser, Order, Restaurant, Table. Mai departe vor fi prezentate fiecare individual cu scopul crearii lor si proprietile fiecareia.</w:t>
       </w:r>
       <w:r>
@@ -12514,19 +12539,15 @@
       </w:r>
     </w:p>
     <w:p>
-      <w:pPr>
-        <w:keepNext/>
-        <w:ind w:firstLine="0"/>
-      </w:pPr>
       <w:r>
         <w:rPr>
           <w:noProof/>
           <w:lang w:eastAsia="ko-KR"/>
         </w:rPr>
         <w:drawing>
-          <wp:inline distT="0" distB="0" distL="0" distR="0" wp14:anchorId="20133C37" wp14:editId="6EACFB17">
-            <wp:extent cx="4813300" cy="6299200"/>
-            <wp:effectExtent l="0" t="0" r="0" b="0"/>
+          <wp:inline distT="0" distB="0" distL="0" distR="0" wp14:anchorId="20133C37" wp14:editId="7553FF87">
+            <wp:extent cx="3724023" cy="4873658"/>
+            <wp:effectExtent l="0" t="0" r="0" b="3175"/>
             <wp:docPr id="1174559622" name="Picture 6"/>
             <wp:cNvGraphicFramePr>
               <a:graphicFrameLocks xmlns:a="http://schemas.openxmlformats.org/drawingml/2006/main" noChangeAspect="1"/>
@@ -12553,7 +12574,7 @@
                   <pic:spPr>
                     <a:xfrm>
                       <a:off x="0" y="0"/>
-                      <a:ext cx="4813300" cy="6299200"/>
+                      <a:ext cx="3765834" cy="4928377"/>
                     </a:xfrm>
                     <a:prstGeom prst="rect">
                       <a:avLst/>
@@ -12571,7 +12592,7 @@
         <w:pStyle w:val="Caption"/>
         <w:jc w:val="both"/>
       </w:pPr>
-      <w:bookmarkStart w:id="113" w:name="_Toc135678872"/>
+      <w:bookmarkStart w:id="113" w:name="_Toc135691059"/>
       <w:r>
         <w:t xml:space="preserve">Figură </w:t>
       </w:r>
@@ -12873,7 +12894,7 @@
         <w:pStyle w:val="Caption"/>
         <w:jc w:val="both"/>
       </w:pPr>
-      <w:bookmarkStart w:id="115" w:name="_Toc135678873"/>
+      <w:bookmarkStart w:id="115" w:name="_Toc135691060"/>
       <w:r>
         <w:t xml:space="preserve">Figură </w:t>
       </w:r>
@@ -13422,7 +13443,7 @@
         <w:pStyle w:val="Caption"/>
         <w:jc w:val="both"/>
       </w:pPr>
-      <w:bookmarkStart w:id="119" w:name="_Toc135678874"/>
+      <w:bookmarkStart w:id="119" w:name="_Toc135691061"/>
       <w:r>
         <w:t xml:space="preserve">Figură </w:t>
       </w:r>
@@ -13807,7 +13828,7 @@
         <w:pStyle w:val="Caption"/>
         <w:jc w:val="both"/>
       </w:pPr>
-      <w:bookmarkStart w:id="122" w:name="_Toc135678875"/>
+      <w:bookmarkStart w:id="122" w:name="_Toc135691062"/>
       <w:r>
         <w:t xml:space="preserve">Figură </w:t>
       </w:r>
@@ -14108,7 +14129,7 @@
         <w:pStyle w:val="Caption"/>
         <w:jc w:val="both"/>
       </w:pPr>
-      <w:bookmarkStart w:id="125" w:name="_Toc135678876"/>
+      <w:bookmarkStart w:id="125" w:name="_Toc135691063"/>
       <w:r>
         <w:t xml:space="preserve">Figură </w:t>
       </w:r>
@@ -14384,7 +14405,7 @@
         <w:pStyle w:val="Caption"/>
         <w:jc w:val="both"/>
       </w:pPr>
-      <w:bookmarkStart w:id="128" w:name="_Toc135678877"/>
+      <w:bookmarkStart w:id="128" w:name="_Toc135691064"/>
       <w:r>
         <w:t xml:space="preserve">Figură </w:t>
       </w:r>
@@ -14512,7 +14533,7 @@
         <w:pStyle w:val="Caption"/>
         <w:jc w:val="both"/>
       </w:pPr>
-      <w:bookmarkStart w:id="129" w:name="_Toc135678878"/>
+      <w:bookmarkStart w:id="129" w:name="_Toc135691065"/>
       <w:r>
         <w:t xml:space="preserve">Figură </w:t>
       </w:r>
@@ -14661,29 +14682,705 @@
     <w:p>
       <w:pPr>
         <w:rPr>
-          <w:lang w:val="ro-RO" w:eastAsia="ko-KR"/>
-        </w:rPr>
-      </w:pPr>
+          <w:lang w:eastAsia="ko-KR"/>
+        </w:rPr>
+      </w:pPr>
+      <w:bookmarkStart w:id="131" w:name="OLE_LINK4"/>
+      <w:r>
+        <w:rPr>
+          <w:lang w:eastAsia="ko-KR"/>
+        </w:rPr>
+        <w:t>In directorul Extras sunt stocate c</w:t>
+      </w:r>
+      <w:r>
+        <w:rPr>
+          <w:lang w:eastAsia="ko-KR"/>
+        </w:rPr>
+        <w:t xml:space="preserve">lasele de ajutor. Structura acestui proiect a fost aleasă </w:t>
+      </w:r>
+      <w:r>
+        <w:rPr>
+          <w:lang w:eastAsia="ko-KR"/>
+        </w:rPr>
+        <w:t>in asa fel incat clasele mai putin folosite sa fie separate de cele de care dezvoltatorul are nevoie mai des.</w:t>
+      </w:r>
+      <w:r>
+        <w:rPr>
+          <w:lang w:eastAsia="ko-KR"/>
+        </w:rPr>
+        <w:t> </w:t>
+      </w:r>
+    </w:p>
+    <w:p>
+      <w:pPr>
+        <w:rPr>
+          <w:lang w:eastAsia="ko-KR"/>
+        </w:rPr>
+      </w:pPr>
+      <w:r>
+        <w:rPr>
+          <w:lang w:eastAsia="ko-KR"/>
+        </w:rPr>
+        <w:t>Singurul fisier care nu este cuprins intr-un director separat este FSCollNames.swift care contine un simplu Enum cu numele colectiilor din baza de date</w:t>
+      </w:r>
+      <w:r>
+        <w:rPr>
+          <w:lang w:eastAsia="ko-KR"/>
+        </w:rPr>
+        <w:t xml:space="preserve"> destinate modelelor de date</w:t>
+      </w:r>
+      <w:r>
+        <w:rPr>
+          <w:lang w:eastAsia="ko-KR"/>
+        </w:rPr>
+        <w:t xml:space="preserve">. Acestea pot fi users, restaurants, tables, foods sau orders. Fiecarui caz ii este atribut un sir de caractere </w:t>
+      </w:r>
+      <w:r>
+        <w:rPr>
+          <w:lang w:eastAsia="ko-KR"/>
+        </w:rPr>
+        <w:t xml:space="preserve">ce corespunde cu numele colectiei corespunzatoare din baza de date Firestore. De exemplu, pentru entitatea </w:t>
+      </w:r>
+      <w:r>
+        <w:rPr>
+          <w:i/>
+          <w:iCs/>
+          <w:lang w:eastAsia="ko-KR"/>
+        </w:rPr>
+        <w:t>Table</w:t>
+      </w:r>
+      <w:r>
+        <w:rPr>
+          <w:lang w:eastAsia="ko-KR"/>
+        </w:rPr>
+        <w:t xml:space="preserve"> este cazul </w:t>
+      </w:r>
+      <w:r>
+        <w:rPr>
+          <w:i/>
+          <w:iCs/>
+          <w:lang w:eastAsia="ko-KR"/>
+        </w:rPr>
+        <w:t>tables</w:t>
+      </w:r>
+      <w:r>
+        <w:rPr>
+          <w:lang w:eastAsia="ko-KR"/>
+        </w:rPr>
+        <w:t xml:space="preserve"> ce are atribuit un sir de caractere denumit </w:t>
+      </w:r>
+      <w:r>
+        <w:rPr>
+          <w:i/>
+          <w:iCs/>
+          <w:lang w:eastAsia="ko-KR"/>
+        </w:rPr>
+        <w:t>Tables</w:t>
+      </w:r>
+      <w:r>
+        <w:rPr>
+          <w:lang w:eastAsia="ko-KR"/>
+        </w:rPr>
+        <w:t>. Valorile reprezinta numele entitatii la plural pentru a nu exista o posibila confuzie intre numele entitatii si numele colectiei.</w:t>
+      </w:r>
+    </w:p>
+    <w:p>
+      <w:pPr>
+        <w:rPr>
+          <w:lang w:eastAsia="ko-KR"/>
+        </w:rPr>
+      </w:pPr>
+      <w:r>
+        <w:rPr>
+          <w:lang w:eastAsia="ko-KR"/>
+        </w:rPr>
+        <w:t>Subd</w:t>
+      </w:r>
+      <w:r>
+        <w:rPr>
+          <w:lang w:eastAsia="ko-KR"/>
+        </w:rPr>
+        <w:t xml:space="preserve">irectorul FirestoreOp continte cinci clase </w:t>
+      </w:r>
+      <w:r>
+        <w:rPr>
+          <w:lang w:eastAsia="ko-KR"/>
+        </w:rPr>
+        <w:t>s</w:t>
+      </w:r>
+      <w:r>
+        <w:rPr>
+          <w:lang w:eastAsia="ko-KR"/>
+        </w:rPr>
+        <w:t>ingleton</w:t>
+      </w:r>
+      <w:r>
+        <w:rPr>
+          <w:lang w:eastAsia="ko-KR"/>
+        </w:rPr>
+        <w:t xml:space="preserve"> (</w:t>
+      </w:r>
+      <w:bookmarkStart w:id="132" w:name="OLE_LINK5"/>
+      <w:r>
+        <w:rPr>
+          <w:lang w:eastAsia="ko-KR"/>
+        </w:rPr>
+        <w:t xml:space="preserve">sunt instantiate o singura data si aceeasi instanta este folosita </w:t>
+      </w:r>
+      <w:bookmarkEnd w:id="132"/>
+      <w:r>
+        <w:rPr>
+          <w:lang w:eastAsia="ko-KR"/>
+        </w:rPr>
+        <w:t>in intreaga aplicatie)</w:t>
+      </w:r>
+      <w:r>
+        <w:rPr>
+          <w:lang w:eastAsia="ko-KR"/>
+        </w:rPr>
+        <w:t xml:space="preserve"> pentru a ajuta la interactiunea cu Firestore. Acestea au fost create cu scopul de a se executa operatii CRUD asupra datelor stocate in cloud </w:t>
+      </w:r>
+      <w:r>
+        <w:rPr>
+          <w:lang w:eastAsia="ko-KR"/>
+        </w:rPr>
+        <w:t>si de a separa aceasta logica de cod fata de restul aplicatiei. Toate sunt denumite sugestive, fiecare avand un prefix “FS” ce vine de la Firestore, urmata de numele colectiei asupra careia se executa operatiile si un sufix “Coll” care vine de la collection.</w:t>
+      </w:r>
+      <w:r>
+        <w:rPr>
+          <w:lang w:eastAsia="ko-KR"/>
+        </w:rPr>
+        <w:t xml:space="preserve"> </w:t>
+      </w:r>
+    </w:p>
+    <w:p>
+      <w:pPr>
+        <w:rPr>
+          <w:lang w:eastAsia="ko-KR"/>
+        </w:rPr>
+      </w:pPr>
+      <w:r>
+        <w:rPr>
+          <w:lang w:eastAsia="ko-KR"/>
+        </w:rPr>
+        <w:t xml:space="preserve">Cu toate acestea, clasa din acelasi director cu aceste cinci clase, FirebaseEmailAuth, este si ea de tipul singleton, dar are alt scop si anume de a se ocupa de partea de autentificare, respectiv autorizare a aplicatiei. Aceasta are implementate </w:t>
+      </w:r>
+      <w:r>
+        <w:rPr>
+          <w:lang w:eastAsia="ko-KR"/>
+        </w:rPr>
+        <w:t>functiile</w:t>
+      </w:r>
+      <w:r>
+        <w:rPr>
+          <w:lang w:eastAsia="ko-KR"/>
+        </w:rPr>
+        <w:t xml:space="preserve"> esentiale pentru</w:t>
+      </w:r>
+      <w:r>
+        <w:rPr>
+          <w:lang w:eastAsia="ko-KR"/>
+        </w:rPr>
+        <w:t xml:space="preserve"> a efectua metodele de Sign In</w:t>
+      </w:r>
+      <w:r>
+        <w:rPr>
+          <w:lang w:eastAsia="ko-KR"/>
+        </w:rPr>
+        <w:t>/Login</w:t>
+      </w:r>
+      <w:r>
+        <w:rPr>
+          <w:lang w:eastAsia="ko-KR"/>
+        </w:rPr>
+        <w:t>, Sign U</w:t>
+      </w:r>
+      <w:r>
+        <w:rPr>
+          <w:lang w:eastAsia="ko-KR"/>
+        </w:rPr>
+        <w:t>p/Register</w:t>
+      </w:r>
+      <w:r>
+        <w:rPr>
+          <w:lang w:eastAsia="ko-KR"/>
+        </w:rPr>
+        <w:t xml:space="preserve"> si Sign Out</w:t>
+      </w:r>
+      <w:r>
+        <w:rPr>
+          <w:lang w:eastAsia="ko-KR"/>
+        </w:rPr>
+        <w:t>/Logout</w:t>
+      </w:r>
+      <w:r>
+        <w:rPr>
+          <w:lang w:eastAsia="ko-KR"/>
+        </w:rPr>
+        <w:t>. Pentru primele doua verifica si in plus daca adresa de email a fost confirmata, respectiv daca este deja folosita de alt cont.</w:t>
+      </w:r>
+      <w:r>
+        <w:rPr>
+          <w:lang w:eastAsia="ko-KR"/>
+        </w:rPr>
+        <w:t xml:space="preserve"> In figura 5.10 se poate observa un enum denumit StartupError de tipul Error ce are cazuri pentru diferite tipuri de erori si metoda de Sign In denumita doLogin pentru autentificarea utilizatorului.</w:t>
+      </w:r>
+    </w:p>
+    <w:p>
+      <w:r>
+        <w:rPr>
+          <w:noProof/>
+          <w:lang w:val="ro-RO" w:eastAsia="ko-KR"/>
+        </w:rPr>
+        <w:lastRenderedPageBreak/>
+        <w:drawing>
+          <wp:inline distT="0" distB="0" distL="0" distR="0" wp14:anchorId="38D5DCB6" wp14:editId="6DCF111A">
+            <wp:extent cx="5274310" cy="4209415"/>
+            <wp:effectExtent l="0" t="0" r="0" b="0"/>
+            <wp:docPr id="1639946843" name="Picture 1" descr="A screen shot of a computer program&#10;&#10;Description automatically generated with low confidence"/>
+            <wp:cNvGraphicFramePr>
+              <a:graphicFrameLocks xmlns:a="http://schemas.openxmlformats.org/drawingml/2006/main" noChangeAspect="1"/>
+            </wp:cNvGraphicFramePr>
+            <a:graphic xmlns:a="http://schemas.openxmlformats.org/drawingml/2006/main">
+              <a:graphicData uri="http://schemas.openxmlformats.org/drawingml/2006/picture">
+                <pic:pic xmlns:pic="http://schemas.openxmlformats.org/drawingml/2006/picture">
+                  <pic:nvPicPr>
+                    <pic:cNvPr id="1639946843" name="Picture 1" descr="A screen shot of a computer program&#10;&#10;Description automatically generated with low confidence"/>
+                    <pic:cNvPicPr/>
+                  </pic:nvPicPr>
+                  <pic:blipFill>
+                    <a:blip r:embed="rId37">
+                      <a:extLst>
+                        <a:ext uri="{28A0092B-C50C-407E-A947-70E740481C1C}">
+                          <a14:useLocalDpi xmlns:a14="http://schemas.microsoft.com/office/drawing/2010/main" val="0"/>
+                        </a:ext>
+                      </a:extLst>
+                    </a:blip>
+                    <a:stretch>
+                      <a:fillRect/>
+                    </a:stretch>
+                  </pic:blipFill>
+                  <pic:spPr>
+                    <a:xfrm>
+                      <a:off x="0" y="0"/>
+                      <a:ext cx="5274310" cy="4209415"/>
+                    </a:xfrm>
+                    <a:prstGeom prst="rect">
+                      <a:avLst/>
+                    </a:prstGeom>
+                  </pic:spPr>
+                </pic:pic>
+              </a:graphicData>
+            </a:graphic>
+          </wp:inline>
+        </w:drawing>
+      </w:r>
+    </w:p>
+    <w:p>
+      <w:pPr>
+        <w:pStyle w:val="Caption"/>
+        <w:jc w:val="both"/>
+      </w:pPr>
+      <w:bookmarkStart w:id="133" w:name="_Toc135691066"/>
+      <w:r>
+        <w:t xml:space="preserve">Figură </w:t>
+      </w:r>
+      <w:r>
+        <w:fldChar w:fldCharType="begin"/>
+      </w:r>
+      <w:r>
+        <w:instrText xml:space="preserve"> STYLEREF 1 \s </w:instrText>
+      </w:r>
+      <w:r>
+        <w:fldChar w:fldCharType="separate"/>
+      </w:r>
+      <w:r>
+        <w:rPr>
+          <w:noProof/>
+        </w:rPr>
+        <w:t>5</w:t>
+      </w:r>
+      <w:r>
+        <w:fldChar w:fldCharType="end"/>
+      </w:r>
+      <w:r>
+        <w:t>.</w:t>
+      </w:r>
+      <w:r>
+        <w:fldChar w:fldCharType="begin"/>
+      </w:r>
+      <w:r>
+        <w:instrText xml:space="preserve"> SEQ Figură \* ARABIC \s 1 </w:instrText>
+      </w:r>
+      <w:r>
+        <w:fldChar w:fldCharType="separate"/>
+      </w:r>
+      <w:r>
+        <w:rPr>
+          <w:noProof/>
+        </w:rPr>
+        <w:t>10</w:t>
+      </w:r>
+      <w:r>
+        <w:fldChar w:fldCharType="end"/>
+      </w:r>
+      <w:r>
+        <w:t xml:space="preserve"> - Functia de login a clasei FirebaseEmailAuth</w:t>
+      </w:r>
+      <w:bookmarkEnd w:id="133"/>
+    </w:p>
+    <w:p>
+      <w:pPr>
+        <w:rPr>
+          <w:lang w:val="ro-RO" w:eastAsia="ko-KR"/>
+        </w:rPr>
+      </w:pPr>
+      <w:r>
+        <w:rPr>
+          <w:lang w:val="ro-RO" w:eastAsia="ko-KR"/>
+        </w:rPr>
+        <w:t xml:space="preserve">In </w:t>
+      </w:r>
+      <w:r>
+        <w:rPr>
+          <w:lang w:val="ro-RO" w:eastAsia="ko-KR"/>
+        </w:rPr>
+        <w:t>sub</w:t>
+      </w:r>
+      <w:r>
+        <w:rPr>
+          <w:lang w:val="ro-RO" w:eastAsia="ko-KR"/>
+        </w:rPr>
+        <w:t xml:space="preserve">directorul Models sunt toate entitatile definite la </w:t>
+      </w:r>
+      <w:r>
+        <w:rPr>
+          <w:lang w:val="ro-RO" w:eastAsia="ko-KR"/>
+        </w:rPr>
+        <w:t>subcapitolul 5.2. MyUser, Restaurant, Food, Table si Order. Toate corespund cu exacitate descrierilor facute la subcapitolul mentionat si reprezinta continutul datelor ce sunt stoacate in intreaga aplicatie.</w:t>
+      </w:r>
+    </w:p>
+    <w:p>
+      <w:pPr>
+        <w:rPr>
+          <w:lang w:val="ro-RO" w:eastAsia="ko-KR"/>
+        </w:rPr>
+      </w:pPr>
+      <w:r>
+        <w:rPr>
+          <w:lang w:val="ro-RO" w:eastAsia="ko-KR"/>
+        </w:rPr>
+        <w:t>In modelul Restaurant exista in plus doua structuri ce reprezinta DTO-uri folosite pe pagina de Sign Up si cand se doreste afisarea mai sumara a informatiilor despre un restaurant. Pentru cazul de register se foloseste RestaurantSignUpDTO, iar pentru cel de al doilea RestaurantCardDTO. Acestea permit transferul mai usor a datelor si mai rapid din punct de vedere computational. De asemenea, entitatea Restaurant mai are pe langa proprietatile ce corespund cu cele din baza de date, doua proprietati de tipul computed pentru o usoara prelucrare a proprietatilor de openHour si closeHour.</w:t>
+      </w:r>
+    </w:p>
+    <w:p>
+      <w:pPr>
+        <w:rPr>
+          <w:lang w:val="ro-RO" w:eastAsia="ko-KR"/>
+        </w:rPr>
+      </w:pPr>
+      <w:r>
+        <w:rPr>
+          <w:lang w:val="ro-RO" w:eastAsia="ko-KR"/>
+        </w:rPr>
+        <w:t>Entitatea Food, ca si cea de Restaurant, are o proprietate de tipul computed pentru a concatena intr-un singur sir de caractere toate denumirile ingredentelor din felul de mancare respectiv.</w:t>
+      </w:r>
+    </w:p>
+    <w:p>
+      <w:pPr>
+        <w:rPr>
+          <w:lang w:val="ro-RO" w:eastAsia="ko-KR"/>
+        </w:rPr>
+      </w:pPr>
+      <w:r>
+        <w:rPr>
+          <w:lang w:val="ro-RO" w:eastAsia="ko-KR"/>
+        </w:rPr>
+        <w:t>In interiorul fisierului Order.swift este definit un enum ce reprezinta starile unei comenzi mentionate si in capitolele anterioare. Acesta extinde din tipul String al limbajului Swift pentru a li se asigna automat valori ce corespund cu numele acestora (cazul .pending o sa aiba atribuit un sir de caractere denumit „pending”, cazul .preparing o sa fie echivalent cu „preparing” si asa mai departe).</w:t>
+      </w:r>
+    </w:p>
+    <w:p>
+      <w:pPr>
+        <w:rPr>
+          <w:lang w:val="ro-RO" w:eastAsia="ko-KR"/>
+        </w:rPr>
+      </w:pPr>
+      <w:r>
+        <w:rPr>
+          <w:lang w:val="ro-RO" w:eastAsia="ko-KR"/>
+        </w:rPr>
+        <w:t>Ultimul subdirector</w:t>
+      </w:r>
+      <w:r>
+        <w:rPr>
+          <w:lang w:val="ro-RO" w:eastAsia="ko-KR"/>
+        </w:rPr>
+        <w:t>, Extensions, contine clase ce reprezinta extensii a mai multor tipuri de date din limbajul Swift.</w:t>
+      </w:r>
+    </w:p>
+    <w:p>
+      <w:pPr>
+        <w:pStyle w:val="ListParagraph"/>
+        <w:numPr>
+          <w:ilvl w:val="0"/>
+          <w:numId w:val="38"/>
+        </w:numPr>
+        <w:rPr>
+          <w:lang w:val="ro-RO" w:eastAsia="ko-KR"/>
+        </w:rPr>
+      </w:pPr>
+      <w:r>
+        <w:rPr>
+          <w:lang w:val="ro-RO" w:eastAsia="ko-KR"/>
+        </w:rPr>
+        <w:t>Color+CustomColor.swift</w:t>
+      </w:r>
+      <w:r>
+        <w:rPr>
+          <w:lang w:val="ro-RO" w:eastAsia="ko-KR"/>
+        </w:rPr>
+        <w:t>:</w:t>
+      </w:r>
+      <w:r>
+        <w:rPr>
+          <w:lang w:val="ro-RO" w:eastAsia="ko-KR"/>
+        </w:rPr>
+        <w:t xml:space="preserve"> </w:t>
+      </w:r>
+      <w:r>
+        <w:rPr>
+          <w:lang w:val="ro-RO" w:eastAsia="ko-KR"/>
+        </w:rPr>
+        <w:t>este creata</w:t>
+      </w:r>
+      <w:r>
+        <w:rPr>
+          <w:lang w:val="ro-RO" w:eastAsia="ko-KR"/>
+        </w:rPr>
+        <w:t xml:space="preserve"> o extensie la structura predefinita Color pentru a adauga culorile</w:t>
+      </w:r>
+      <w:r>
+        <w:rPr>
+          <w:lang w:val="ro-RO" w:eastAsia="ko-KR"/>
+        </w:rPr>
+        <w:t xml:space="preserve"> personalizate</w:t>
+      </w:r>
+      <w:r>
+        <w:rPr>
+          <w:lang w:val="ro-RO" w:eastAsia="ko-KR"/>
+        </w:rPr>
+        <w:t xml:space="preserve"> din pachetul Assets.xcassets. </w:t>
+      </w:r>
+    </w:p>
+    <w:p>
+      <w:pPr>
+        <w:pStyle w:val="ListParagraph"/>
+        <w:numPr>
+          <w:ilvl w:val="0"/>
+          <w:numId w:val="38"/>
+        </w:numPr>
+        <w:rPr>
+          <w:lang w:val="ro-RO" w:eastAsia="ko-KR"/>
+        </w:rPr>
+      </w:pPr>
+      <w:r>
+        <w:rPr>
+          <w:lang w:val="ro-RO" w:eastAsia="ko-KR"/>
+        </w:rPr>
+        <w:lastRenderedPageBreak/>
+        <w:t>LocalizedStringKey+String.swift</w:t>
+      </w:r>
+      <w:r>
+        <w:rPr>
+          <w:lang w:val="ro-RO" w:eastAsia="ko-KR"/>
+        </w:rPr>
+        <w:t>:</w:t>
+      </w:r>
+      <w:r>
+        <w:rPr>
+          <w:lang w:val="ro-RO" w:eastAsia="ko-KR"/>
+        </w:rPr>
+        <w:t xml:space="preserve"> sunt doua extensii, una pentru LocalizedStringKey si cealalta pentru String pentru a usura localizarea sirurilor de caractere pe tot parcursul aplicatiei.</w:t>
+      </w:r>
+    </w:p>
+    <w:p>
+      <w:pPr>
+        <w:pStyle w:val="ListParagraph"/>
+        <w:numPr>
+          <w:ilvl w:val="0"/>
+          <w:numId w:val="38"/>
+        </w:numPr>
+        <w:rPr>
+          <w:lang w:val="ro-RO" w:eastAsia="ko-KR"/>
+        </w:rPr>
+      </w:pPr>
+      <w:r>
+        <w:rPr>
+          <w:lang w:val="ro-RO" w:eastAsia="ko-KR"/>
+        </w:rPr>
+        <w:t>CLLocationCoordinate2D+Extension.swift: O extensie la structura CLLocationCoordinate2D pentru a putea fi encodata, decodata si comparata egalitatea cu o structura de tipul GeoPoint</w:t>
+      </w:r>
+    </w:p>
+    <w:p>
+      <w:pPr>
+        <w:pStyle w:val="ListParagraph"/>
+        <w:numPr>
+          <w:ilvl w:val="0"/>
+          <w:numId w:val="38"/>
+        </w:numPr>
+        <w:rPr>
+          <w:lang w:val="ro-RO" w:eastAsia="ko-KR"/>
+        </w:rPr>
+      </w:pPr>
+      <w:r>
+        <w:rPr>
+          <w:lang w:val="ro-RO" w:eastAsia="ko-KR"/>
+        </w:rPr>
+        <w:t>GeoPoint+Extensions.swift: O extindere la tipul de date GeoPoint pentru a crea o functie ce returneaza o structura de tipul CLLocationCoordinate2D avand aceleasi coordonate cu parametrul de tipul GeoPoint</w:t>
+      </w:r>
+    </w:p>
+    <w:p>
+      <w:pPr>
+        <w:rPr>
+          <w:lang w:val="ro-RO" w:eastAsia="ko-KR"/>
+        </w:rPr>
+      </w:pPr>
+      <w:r>
+        <w:rPr>
+          <w:lang w:val="ro-RO" w:eastAsia="ko-KR"/>
+        </w:rPr>
+        <w:t>In figura 5.11 se poate observa structura directorului prezentat in acest subcapitol.</w:t>
+      </w:r>
+    </w:p>
+    <w:p>
+      <w:pPr>
+        <w:rPr>
+          <w:lang w:val="ro-RO" w:eastAsia="ko-KR"/>
+        </w:rPr>
+      </w:pPr>
+    </w:p>
+    <w:p>
+      <w:r>
+        <w:rPr>
+          <w:noProof/>
+          <w:lang w:val="ro-RO" w:eastAsia="ko-KR"/>
+        </w:rPr>
+        <w:drawing>
+          <wp:inline distT="0" distB="0" distL="0" distR="0" wp14:anchorId="363D5348" wp14:editId="24991748">
+            <wp:extent cx="2475363" cy="3374796"/>
+            <wp:effectExtent l="0" t="0" r="1270" b="3810"/>
+            <wp:docPr id="2110852438" name="Picture 2" descr="A screenshot of a computer&#10;&#10;Description automatically generated with medium confidence"/>
+            <wp:cNvGraphicFramePr>
+              <a:graphicFrameLocks xmlns:a="http://schemas.openxmlformats.org/drawingml/2006/main" noChangeAspect="1"/>
+            </wp:cNvGraphicFramePr>
+            <a:graphic xmlns:a="http://schemas.openxmlformats.org/drawingml/2006/main">
+              <a:graphicData uri="http://schemas.openxmlformats.org/drawingml/2006/picture">
+                <pic:pic xmlns:pic="http://schemas.openxmlformats.org/drawingml/2006/picture">
+                  <pic:nvPicPr>
+                    <pic:cNvPr id="2110852438" name="Picture 2" descr="A screenshot of a computer&#10;&#10;Description automatically generated with medium confidence"/>
+                    <pic:cNvPicPr/>
+                  </pic:nvPicPr>
+                  <pic:blipFill>
+                    <a:blip r:embed="rId38">
+                      <a:extLst>
+                        <a:ext uri="{28A0092B-C50C-407E-A947-70E740481C1C}">
+                          <a14:useLocalDpi xmlns:a14="http://schemas.microsoft.com/office/drawing/2010/main" val="0"/>
+                        </a:ext>
+                      </a:extLst>
+                    </a:blip>
+                    <a:stretch>
+                      <a:fillRect/>
+                    </a:stretch>
+                  </pic:blipFill>
+                  <pic:spPr>
+                    <a:xfrm>
+                      <a:off x="0" y="0"/>
+                      <a:ext cx="2480472" cy="3381762"/>
+                    </a:xfrm>
+                    <a:prstGeom prst="rect">
+                      <a:avLst/>
+                    </a:prstGeom>
+                  </pic:spPr>
+                </pic:pic>
+              </a:graphicData>
+            </a:graphic>
+          </wp:inline>
+        </w:drawing>
+      </w:r>
+    </w:p>
+    <w:p>
+      <w:pPr>
+        <w:pStyle w:val="Caption"/>
+        <w:jc w:val="both"/>
+      </w:pPr>
+      <w:bookmarkStart w:id="134" w:name="_Toc135691067"/>
+      <w:r>
+        <w:t xml:space="preserve">Figură </w:t>
+      </w:r>
+      <w:r>
+        <w:fldChar w:fldCharType="begin"/>
+      </w:r>
+      <w:r>
+        <w:instrText xml:space="preserve"> STYLEREF 1 \s </w:instrText>
+      </w:r>
+      <w:r>
+        <w:fldChar w:fldCharType="separate"/>
+      </w:r>
+      <w:r>
+        <w:rPr>
+          <w:noProof/>
+        </w:rPr>
+        <w:t>5</w:t>
+      </w:r>
+      <w:r>
+        <w:fldChar w:fldCharType="end"/>
+      </w:r>
+      <w:r>
+        <w:t>.</w:t>
+      </w:r>
+      <w:r>
+        <w:fldChar w:fldCharType="begin"/>
+      </w:r>
+      <w:r>
+        <w:instrText xml:space="preserve"> SEQ Figură \* ARABIC \s 1 </w:instrText>
+      </w:r>
+      <w:r>
+        <w:fldChar w:fldCharType="separate"/>
+      </w:r>
+      <w:r>
+        <w:rPr>
+          <w:noProof/>
+        </w:rPr>
+        <w:t>11</w:t>
+      </w:r>
+      <w:r>
+        <w:fldChar w:fldCharType="end"/>
+      </w:r>
+      <w:r>
+        <w:t xml:space="preserve"> - Structura directorului Extras</w:t>
+      </w:r>
+      <w:bookmarkEnd w:id="134"/>
     </w:p>
     <w:p>
       <w:pPr>
         <w:pStyle w:val="Heading3"/>
       </w:pPr>
-      <w:bookmarkStart w:id="131" w:name="_Toc135678944"/>
+      <w:bookmarkStart w:id="135" w:name="_Toc135678944"/>
+      <w:bookmarkEnd w:id="131"/>
       <w:r>
         <w:t>Directorul LoginStates</w:t>
       </w:r>
-      <w:bookmarkEnd w:id="131"/>
+      <w:bookmarkEnd w:id="135"/>
     </w:p>
     <w:p>
       <w:pPr>
         <w:pStyle w:val="Heading3"/>
       </w:pPr>
-      <w:bookmarkStart w:id="132" w:name="_Toc135678945"/>
+      <w:bookmarkStart w:id="136" w:name="_Toc135678945"/>
       <w:r>
         <w:t>Directorul Features</w:t>
       </w:r>
-      <w:bookmarkEnd w:id="132"/>
+      <w:bookmarkEnd w:id="136"/>
     </w:p>
     <w:p>
       <w:pPr>
@@ -14694,7 +15391,7 @@
           <w:lang w:val="ro-RO"/>
         </w:rPr>
         <w:sectPr>
-          <w:headerReference w:type="default" r:id="rId37"/>
+          <w:headerReference w:type="default" r:id="rId39"/>
           <w:pgSz w:w="11906" w:h="16838" w:code="9"/>
           <w:pgMar w:top="1440" w:right="1800" w:bottom="1440" w:left="1800" w:header="709" w:footer="720" w:gutter="0"/>
           <w:cols w:space="720"/>
@@ -14707,14 +15404,14 @@
       <w:pPr>
         <w:pStyle w:val="Heading1"/>
       </w:pPr>
-      <w:bookmarkStart w:id="133" w:name="_Toc384978578"/>
-      <w:bookmarkStart w:id="134" w:name="_Toc384978592"/>
-      <w:bookmarkStart w:id="135" w:name="_Toc384979764"/>
-      <w:bookmarkStart w:id="136" w:name="_Ref66944372"/>
-      <w:bookmarkStart w:id="137" w:name="_Ref66944380"/>
-      <w:bookmarkStart w:id="138" w:name="_Ref66944430"/>
-      <w:bookmarkStart w:id="139" w:name="_Ref66944445"/>
-      <w:bookmarkStart w:id="140" w:name="_Toc135678946"/>
+      <w:bookmarkStart w:id="137" w:name="_Toc384978578"/>
+      <w:bookmarkStart w:id="138" w:name="_Toc384978592"/>
+      <w:bookmarkStart w:id="139" w:name="_Toc384979764"/>
+      <w:bookmarkStart w:id="140" w:name="_Ref66944372"/>
+      <w:bookmarkStart w:id="141" w:name="_Ref66944380"/>
+      <w:bookmarkStart w:id="142" w:name="_Ref66944430"/>
+      <w:bookmarkStart w:id="143" w:name="_Ref66944445"/>
+      <w:bookmarkStart w:id="144" w:name="_Toc135678946"/>
       <w:r>
         <w:lastRenderedPageBreak/>
         <w:t xml:space="preserve">Testare </w:t>
@@ -14731,137 +15428,33 @@
       <w:r>
         <w:t>alidare</w:t>
       </w:r>
-      <w:bookmarkEnd w:id="133"/>
-      <w:bookmarkEnd w:id="134"/>
-      <w:bookmarkEnd w:id="135"/>
-      <w:bookmarkEnd w:id="136"/>
       <w:bookmarkEnd w:id="137"/>
       <w:bookmarkEnd w:id="138"/>
       <w:bookmarkEnd w:id="139"/>
       <w:bookmarkEnd w:id="140"/>
-    </w:p>
-    <w:p>
-      <w:pPr>
-        <w:rPr>
-          <w:lang w:val="ro-RO"/>
-        </w:rPr>
-      </w:pPr>
-      <w:r>
+      <w:bookmarkEnd w:id="141"/>
+      <w:bookmarkEnd w:id="142"/>
+      <w:bookmarkEnd w:id="143"/>
+      <w:bookmarkEnd w:id="144"/>
+    </w:p>
+    <w:p>
+      <w:pPr>
+        <w:ind w:firstLine="0"/>
         <w:rPr>
           <w:color w:val="4472C4" w:themeColor="accent1"/>
           <w:lang w:val="ro-RO"/>
         </w:rPr>
-        <w:t>Acest capitol</w:t>
-      </w:r>
-      <w:r>
-        <w:rPr>
-          <w:color w:val="4472C4" w:themeColor="accent1"/>
+      </w:pPr>
+    </w:p>
+    <w:p>
+      <w:pPr>
+        <w:ind w:firstLine="0"/>
+        <w:rPr>
           <w:lang w:val="ro-RO"/>
         </w:rPr>
-        <w:t>,</w:t>
-      </w:r>
-      <w:r>
-        <w:rPr>
-          <w:color w:val="4472C4" w:themeColor="accent1"/>
-          <w:lang w:val="ro-RO"/>
-        </w:rPr>
-        <w:t xml:space="preserve"> </w:t>
-      </w:r>
-      <w:r>
-        <w:rPr>
-          <w:color w:val="4472C4" w:themeColor="accent1"/>
-          <w:lang w:val="ro-RO"/>
-        </w:rPr>
-        <w:t>împreună cu cele două care îl preced</w:t>
-      </w:r>
-      <w:r>
-        <w:rPr>
-          <w:color w:val="4472C4" w:themeColor="accent1"/>
-          <w:lang w:val="ro-RO"/>
-        </w:rPr>
-        <w:t>,</w:t>
-      </w:r>
-      <w:r>
-        <w:rPr>
-          <w:color w:val="4472C4" w:themeColor="accent1"/>
-          <w:lang w:val="ro-RO"/>
-        </w:rPr>
-        <w:t xml:space="preserve"> </w:t>
-      </w:r>
-      <w:r>
-        <w:rPr>
-          <w:color w:val="4472C4" w:themeColor="accent1"/>
-          <w:lang w:val="ro-RO"/>
-        </w:rPr>
-        <w:t>va reprezenta</w:t>
-      </w:r>
-      <w:r>
-        <w:rPr>
-          <w:color w:val="4472C4" w:themeColor="accent1"/>
-          <w:lang w:val="ro-RO"/>
-        </w:rPr>
-        <w:t xml:space="preserve"> a</w:t>
-      </w:r>
-      <w:r>
-        <w:rPr>
-          <w:color w:val="4472C4" w:themeColor="accent1"/>
-          <w:lang w:val="ro-RO"/>
-        </w:rPr>
-        <w:t xml:space="preserve">proximativ </w:t>
-      </w:r>
-      <w:r>
-        <w:rPr>
-          <w:color w:val="4472C4" w:themeColor="accent1"/>
-          <w:lang w:val="ro-RO"/>
-        </w:rPr>
-        <w:t>70</w:t>
-      </w:r>
-      <w:r>
-        <w:rPr>
-          <w:color w:val="4472C4" w:themeColor="accent1"/>
-          <w:lang w:val="ro-RO"/>
-        </w:rPr>
-        <w:t xml:space="preserve">% din </w:t>
-      </w:r>
-      <w:r>
-        <w:rPr>
-          <w:color w:val="4472C4" w:themeColor="accent1"/>
-          <w:lang w:val="ro-RO"/>
-        </w:rPr>
-        <w:t>lucrare</w:t>
-      </w:r>
-      <w:r>
-        <w:rPr>
-          <w:lang w:val="ro-RO"/>
-        </w:rPr>
-        <w:t>.</w:t>
-      </w:r>
-    </w:p>
-    <w:p>
-      <w:pPr>
-        <w:suppressAutoHyphens w:val="0"/>
-        <w:ind w:firstLine="0"/>
-        <w:jc w:val="left"/>
-        <w:rPr>
-          <w:lang w:val="ro-RO"/>
-        </w:rPr>
-      </w:pPr>
-      <w:r>
-        <w:rPr>
-          <w:lang w:val="ro-RO"/>
-        </w:rPr>
-        <w:br w:type="page"/>
-      </w:r>
-    </w:p>
-    <w:p>
-      <w:pPr>
-        <w:ind w:firstLine="0"/>
-        <w:rPr>
-          <w:lang w:val="ro-RO"/>
-        </w:rPr>
         <w:sectPr>
-          <w:headerReference w:type="default" r:id="rId38"/>
-          <w:headerReference w:type="first" r:id="rId39"/>
+          <w:headerReference w:type="default" r:id="rId40"/>
+          <w:headerReference w:type="first" r:id="rId41"/>
           <w:pgSz w:w="11906" w:h="16838" w:code="9"/>
           <w:pgMar w:top="1440" w:right="1800" w:bottom="1440" w:left="1800" w:header="709" w:footer="720" w:gutter="0"/>
           <w:cols w:space="720"/>
@@ -14874,12 +15467,12 @@
       <w:pPr>
         <w:pStyle w:val="Heading1"/>
       </w:pPr>
-      <w:bookmarkStart w:id="141" w:name="_Toc384978579"/>
-      <w:bookmarkStart w:id="142" w:name="_Toc384978593"/>
-      <w:bookmarkStart w:id="143" w:name="_Toc384979765"/>
-      <w:bookmarkStart w:id="144" w:name="_Ref66944462"/>
-      <w:bookmarkStart w:id="145" w:name="_Ref66944472"/>
-      <w:bookmarkStart w:id="146" w:name="_Toc135678947"/>
+      <w:bookmarkStart w:id="145" w:name="_Toc384978579"/>
+      <w:bookmarkStart w:id="146" w:name="_Toc384978593"/>
+      <w:bookmarkStart w:id="147" w:name="_Toc384979765"/>
+      <w:bookmarkStart w:id="148" w:name="_Ref66944462"/>
+      <w:bookmarkStart w:id="149" w:name="_Ref66944472"/>
+      <w:bookmarkStart w:id="150" w:name="_Toc135678947"/>
       <w:r>
         <w:lastRenderedPageBreak/>
         <w:t xml:space="preserve">Manual de </w:t>
@@ -14902,278 +15495,12 @@
       <w:r>
         <w:t>tilizare</w:t>
       </w:r>
-      <w:bookmarkEnd w:id="141"/>
-      <w:bookmarkEnd w:id="142"/>
-      <w:bookmarkEnd w:id="143"/>
-      <w:bookmarkEnd w:id="144"/>
       <w:bookmarkEnd w:id="145"/>
       <w:bookmarkEnd w:id="146"/>
-    </w:p>
-    <w:p>
-      <w:pPr>
-        <w:rPr>
-          <w:lang w:val="ro-RO"/>
-        </w:rPr>
-      </w:pPr>
-      <w:r>
-        <w:rPr>
-          <w:lang w:val="ro-RO"/>
-        </w:rPr>
-        <w:t xml:space="preserve">În </w:t>
-      </w:r>
-      <w:r>
-        <w:rPr>
-          <w:lang w:val="ro-RO"/>
-        </w:rPr>
-        <w:t>secțiunea</w:t>
-      </w:r>
-      <w:r>
-        <w:rPr>
-          <w:lang w:val="ro-RO"/>
-        </w:rPr>
-        <w:t xml:space="preserve"> de Instalare trebuie să </w:t>
-      </w:r>
-      <w:r>
-        <w:rPr>
-          <w:lang w:val="ro-RO"/>
-        </w:rPr>
-        <w:t>detaliați</w:t>
-      </w:r>
-      <w:r>
-        <w:rPr>
-          <w:lang w:val="ro-RO"/>
-        </w:rPr>
-        <w:t xml:space="preserve"> resursele software </w:t>
-      </w:r>
-      <w:r>
-        <w:rPr>
-          <w:lang w:val="ro-RO"/>
-        </w:rPr>
-        <w:t>și</w:t>
-      </w:r>
-      <w:r>
-        <w:rPr>
-          <w:lang w:val="ro-RO"/>
-        </w:rPr>
-        <w:t xml:space="preserve"> hardware necesare pentru instalarea </w:t>
-      </w:r>
-      <w:r>
-        <w:rPr>
-          <w:lang w:val="ro-RO"/>
-        </w:rPr>
-        <w:t>și</w:t>
-      </w:r>
-      <w:r>
-        <w:rPr>
-          <w:lang w:val="ro-RO"/>
-        </w:rPr>
-        <w:t xml:space="preserve"> rularea </w:t>
-      </w:r>
-      <w:r>
-        <w:rPr>
-          <w:lang w:val="ro-RO"/>
-        </w:rPr>
-        <w:t>aplicației</w:t>
-      </w:r>
-      <w:r>
-        <w:rPr>
-          <w:lang w:val="ro-RO"/>
-        </w:rPr>
-        <w:t xml:space="preserve">, precum </w:t>
-      </w:r>
-      <w:r>
-        <w:rPr>
-          <w:lang w:val="ro-RO"/>
-        </w:rPr>
-        <w:t>și</w:t>
-      </w:r>
-      <w:r>
-        <w:rPr>
-          <w:lang w:val="ro-RO"/>
-        </w:rPr>
-        <w:t xml:space="preserve"> </w:t>
-      </w:r>
-      <w:r>
-        <w:rPr>
-          <w:lang w:val="ro-RO"/>
-        </w:rPr>
-        <w:t>să descrieți</w:t>
-      </w:r>
-      <w:r>
-        <w:rPr>
-          <w:lang w:val="ro-RO"/>
-        </w:rPr>
-        <w:t xml:space="preserve"> pas cu pas  procesul de instalare. Instalarea </w:t>
-      </w:r>
-      <w:r>
-        <w:rPr>
-          <w:lang w:val="ro-RO"/>
-        </w:rPr>
-        <w:t>aplicației</w:t>
-      </w:r>
-      <w:r>
-        <w:rPr>
-          <w:lang w:val="ro-RO"/>
-        </w:rPr>
-        <w:t xml:space="preserve"> trebuie să </w:t>
-      </w:r>
-      <w:r>
-        <w:rPr>
-          <w:lang w:val="ro-RO"/>
-        </w:rPr>
-        <w:t>se poată face folosind instrucțiunile date aici</w:t>
-      </w:r>
-      <w:r>
-        <w:rPr>
-          <w:lang w:val="ro-RO"/>
-        </w:rPr>
-        <w:t>.</w:t>
-      </w:r>
-    </w:p>
-    <w:p>
-      <w:pPr>
-        <w:rPr>
-          <w:lang w:val="ro-RO"/>
-        </w:rPr>
-      </w:pPr>
-      <w:r>
-        <w:rPr>
-          <w:lang w:val="ro-RO"/>
-        </w:rPr>
-        <w:t>Utilizarea aplicației trebuie descrisă</w:t>
-      </w:r>
-      <w:r>
-        <w:rPr>
-          <w:lang w:val="ro-RO"/>
-        </w:rPr>
-        <w:t xml:space="preserve"> din punct</w:t>
-      </w:r>
-      <w:r>
-        <w:rPr>
-          <w:lang w:val="ro-RO"/>
-        </w:rPr>
-        <w:t>ul</w:t>
-      </w:r>
-      <w:r>
-        <w:rPr>
-          <w:lang w:val="ro-RO"/>
-        </w:rPr>
-        <w:t xml:space="preserve"> de vedere al utilizatorului, fără a </w:t>
-      </w:r>
-      <w:r>
-        <w:rPr>
-          <w:lang w:val="ro-RO"/>
-        </w:rPr>
-        <w:t>menționa</w:t>
-      </w:r>
-      <w:r>
-        <w:rPr>
-          <w:lang w:val="ro-RO"/>
-        </w:rPr>
-        <w:t xml:space="preserve"> aspecte tehnice interne</w:t>
-      </w:r>
-      <w:r>
-        <w:rPr>
-          <w:lang w:val="ro-RO"/>
-        </w:rPr>
-        <w:t>.</w:t>
-      </w:r>
-      <w:r>
-        <w:rPr>
-          <w:lang w:val="ro-RO"/>
-        </w:rPr>
-        <w:t xml:space="preserve"> </w:t>
-      </w:r>
-      <w:r>
-        <w:rPr>
-          <w:lang w:val="ro-RO"/>
-        </w:rPr>
-        <w:t>F</w:t>
-      </w:r>
-      <w:r>
-        <w:rPr>
-          <w:lang w:val="ro-RO"/>
-        </w:rPr>
-        <w:t>olosiți</w:t>
-      </w:r>
-      <w:r>
-        <w:rPr>
-          <w:lang w:val="ro-RO"/>
-        </w:rPr>
-        <w:t xml:space="preserve"> </w:t>
-      </w:r>
-      <w:r>
-        <w:rPr>
-          <w:lang w:val="ro-RO"/>
-        </w:rPr>
-        <w:t>capturi ale ecranului</w:t>
-      </w:r>
-      <w:r>
-        <w:rPr>
-          <w:lang w:val="ro-RO"/>
-        </w:rPr>
-        <w:t xml:space="preserve"> </w:t>
-      </w:r>
-      <w:r>
-        <w:rPr>
-          <w:lang w:val="ro-RO"/>
-        </w:rPr>
-        <w:t>și</w:t>
-      </w:r>
-      <w:r>
-        <w:rPr>
-          <w:lang w:val="ro-RO"/>
-        </w:rPr>
-        <w:t xml:space="preserve"> </w:t>
-      </w:r>
-      <w:r>
-        <w:rPr>
-          <w:lang w:val="ro-RO"/>
-        </w:rPr>
-        <w:t>explicați</w:t>
-      </w:r>
-      <w:r>
-        <w:rPr>
-          <w:lang w:val="ro-RO"/>
-        </w:rPr>
-        <w:t xml:space="preserve"> pas cu pas</w:t>
-      </w:r>
-      <w:r>
-        <w:rPr>
-          <w:lang w:val="ro-RO"/>
-        </w:rPr>
-        <w:t xml:space="preserve"> interacțiunea</w:t>
-      </w:r>
-      <w:r>
-        <w:rPr>
-          <w:lang w:val="ro-RO"/>
-        </w:rPr>
-        <w:t xml:space="preserve"> </w:t>
-      </w:r>
-      <w:r>
-        <w:rPr>
-          <w:lang w:val="ro-RO"/>
-        </w:rPr>
-        <w:t>cu persoana care execută instalarea</w:t>
-      </w:r>
-      <w:r>
-        <w:rPr>
-          <w:lang w:val="ro-RO"/>
-        </w:rPr>
-        <w:t xml:space="preserve">. Folosind acest manual, o persoană ar trebui să poată </w:t>
-      </w:r>
-      <w:r>
-        <w:rPr>
-          <w:lang w:val="ro-RO"/>
-        </w:rPr>
-        <w:t xml:space="preserve">instala și </w:t>
-      </w:r>
-      <w:r>
-        <w:rPr>
-          <w:lang w:val="ro-RO"/>
-        </w:rPr>
-        <w:t>utiliza produsul vostru.</w:t>
-      </w:r>
+      <w:bookmarkEnd w:id="147"/>
+      <w:bookmarkEnd w:id="148"/>
+      <w:bookmarkEnd w:id="149"/>
+      <w:bookmarkEnd w:id="150"/>
     </w:p>
     <w:p>
       <w:pPr>
@@ -15181,56 +15508,10 @@
         <w:ind w:firstLine="0"/>
         <w:jc w:val="left"/>
         <w:rPr>
-          <w:color w:val="2F5496" w:themeColor="accent1" w:themeShade="BF"/>
-        </w:rPr>
-      </w:pPr>
-      <w:r>
-        <w:rPr>
-          <w:color w:val="2F5496" w:themeColor="accent1" w:themeShade="BF"/>
-        </w:rPr>
-        <w:t>Minimum 1 pag</w:t>
-      </w:r>
-      <w:r>
-        <w:rPr>
-          <w:color w:val="2F5496" w:themeColor="accent1" w:themeShade="BF"/>
-        </w:rPr>
-        <w:t>ină</w:t>
-      </w:r>
-      <w:r>
-        <w:rPr>
-          <w:color w:val="2F5496" w:themeColor="accent1" w:themeShade="BF"/>
-        </w:rPr>
-        <w:t xml:space="preserve">, </w:t>
-      </w:r>
-      <w:r>
-        <w:rPr>
-          <w:color w:val="2F5496" w:themeColor="accent1" w:themeShade="BF"/>
-        </w:rPr>
-        <w:t xml:space="preserve">până la </w:t>
-      </w:r>
-      <w:r>
-        <w:rPr>
-          <w:color w:val="2F5496" w:themeColor="accent1" w:themeShade="BF"/>
-        </w:rPr>
-        <w:t>5 pag</w:t>
-      </w:r>
-      <w:r>
-        <w:rPr>
-          <w:color w:val="2F5496" w:themeColor="accent1" w:themeShade="BF"/>
-        </w:rPr>
-        <w:t>ini</w:t>
-      </w:r>
-    </w:p>
-    <w:p>
-      <w:pPr>
-        <w:suppressAutoHyphens w:val="0"/>
-        <w:ind w:firstLine="0"/>
-        <w:jc w:val="left"/>
-        <w:rPr>
           <w:lang w:val="ro-RO"/>
         </w:rPr>
         <w:sectPr>
-          <w:headerReference w:type="default" r:id="rId40"/>
+          <w:headerReference w:type="default" r:id="rId42"/>
           <w:pgSz w:w="11906" w:h="16838" w:code="9"/>
           <w:pgMar w:top="1440" w:right="1800" w:bottom="1440" w:left="1800" w:header="709" w:footer="720" w:gutter="0"/>
           <w:cols w:space="720"/>
@@ -15243,193 +15524,28 @@
       <w:pPr>
         <w:pStyle w:val="Heading1"/>
       </w:pPr>
-      <w:bookmarkStart w:id="147" w:name="_Toc384978580"/>
-      <w:bookmarkStart w:id="148" w:name="_Toc384978594"/>
-      <w:bookmarkStart w:id="149" w:name="_Toc384979766"/>
-      <w:bookmarkStart w:id="150" w:name="_Ref66944530"/>
-      <w:bookmarkStart w:id="151" w:name="_Ref66944546"/>
-      <w:bookmarkStart w:id="152" w:name="_Toc135678948"/>
+      <w:bookmarkStart w:id="151" w:name="_Toc384978580"/>
+      <w:bookmarkStart w:id="152" w:name="_Toc384978594"/>
+      <w:bookmarkStart w:id="153" w:name="_Toc384979766"/>
+      <w:bookmarkStart w:id="154" w:name="_Ref66944530"/>
+      <w:bookmarkStart w:id="155" w:name="_Ref66944546"/>
+      <w:bookmarkStart w:id="156" w:name="_Toc135678948"/>
       <w:r>
         <w:lastRenderedPageBreak/>
         <w:t>Concluzii</w:t>
       </w:r>
-      <w:bookmarkEnd w:id="147"/>
-      <w:bookmarkEnd w:id="148"/>
-      <w:bookmarkEnd w:id="149"/>
-      <w:bookmarkEnd w:id="150"/>
       <w:bookmarkEnd w:id="151"/>
       <w:bookmarkEnd w:id="152"/>
-    </w:p>
-    <w:p>
-      <w:pPr>
-        <w:rPr>
-          <w:lang w:val="ro-RO"/>
-        </w:rPr>
-      </w:pPr>
-      <w:r>
-        <w:rPr>
-          <w:color w:val="2F5496" w:themeColor="accent1" w:themeShade="BF"/>
-          <w:lang w:val="ro-RO"/>
-        </w:rPr>
-        <w:t xml:space="preserve">Acest capitol va ocupa </w:t>
-      </w:r>
-      <w:r>
-        <w:rPr>
-          <w:color w:val="2F5496" w:themeColor="accent1" w:themeShade="BF"/>
-          <w:lang w:val="ro-RO"/>
-        </w:rPr>
-        <w:t>1-2 pagini</w:t>
-      </w:r>
-      <w:r>
-        <w:rPr>
-          <w:lang w:val="ro-RO"/>
-        </w:rPr>
-        <w:t>.</w:t>
-      </w:r>
-    </w:p>
-    <w:p>
-      <w:pPr>
-        <w:rPr>
-          <w:lang w:val="ro-RO"/>
-        </w:rPr>
-      </w:pPr>
-      <w:r>
-        <w:rPr>
-          <w:lang w:val="ro-RO"/>
-        </w:rPr>
-        <w:t xml:space="preserve">Capitolul ar trebui sa </w:t>
-      </w:r>
-      <w:r>
-        <w:rPr>
-          <w:lang w:val="ro-RO"/>
-        </w:rPr>
-        <w:t>conțină</w:t>
-      </w:r>
-      <w:r>
-        <w:rPr>
-          <w:lang w:val="ro-RO"/>
-        </w:rPr>
-        <w:t xml:space="preserve"> (nu se rezumă neapărat la):</w:t>
-      </w:r>
-    </w:p>
-    <w:p>
-      <w:pPr>
-        <w:pStyle w:val="ColorfulList-Accent11"/>
-        <w:numPr>
-          <w:ilvl w:val="0"/>
-          <w:numId w:val="9"/>
-        </w:numPr>
-        <w:rPr>
-          <w:lang w:val="ro-RO"/>
-        </w:rPr>
-      </w:pPr>
-      <w:r>
-        <w:rPr>
-          <w:lang w:val="ro-RO"/>
-        </w:rPr>
-        <w:t xml:space="preserve">un rezumat al </w:t>
-      </w:r>
-      <w:r>
-        <w:rPr>
-          <w:lang w:val="ro-RO"/>
-        </w:rPr>
-        <w:t>contribuțiilor</w:t>
-      </w:r>
-      <w:r>
-        <w:rPr>
-          <w:lang w:val="ro-RO"/>
-        </w:rPr>
-        <w:t xml:space="preserve"> voastre</w:t>
-      </w:r>
-    </w:p>
-    <w:p>
-      <w:pPr>
-        <w:pStyle w:val="ColorfulList-Accent11"/>
-        <w:numPr>
-          <w:ilvl w:val="0"/>
-          <w:numId w:val="9"/>
-        </w:numPr>
-        <w:rPr>
-          <w:lang w:val="ro-RO"/>
-        </w:rPr>
-      </w:pPr>
-      <w:r>
-        <w:rPr>
-          <w:lang w:val="ro-RO"/>
-        </w:rPr>
-        <w:t xml:space="preserve">o </w:t>
-      </w:r>
-      <w:r>
-        <w:rPr>
-          <w:lang w:val="ro-RO"/>
-        </w:rPr>
-        <w:t xml:space="preserve">analiză critică a rezultatelor </w:t>
-      </w:r>
-      <w:r>
-        <w:rPr>
-          <w:lang w:val="ro-RO"/>
-        </w:rPr>
-        <w:t>obținute</w:t>
-      </w:r>
-    </w:p>
-    <w:p>
-      <w:pPr>
-        <w:pStyle w:val="ColorfulList-Accent11"/>
-        <w:numPr>
-          <w:ilvl w:val="0"/>
-          <w:numId w:val="9"/>
-        </w:numPr>
-        <w:rPr>
-          <w:lang w:val="ro-RO"/>
-        </w:rPr>
-      </w:pPr>
-      <w:r>
-        <w:rPr>
-          <w:lang w:val="ro-RO"/>
-        </w:rPr>
-        <w:t xml:space="preserve">o </w:t>
-      </w:r>
-      <w:r>
-        <w:rPr>
-          <w:lang w:val="ro-RO"/>
-        </w:rPr>
-        <w:t xml:space="preserve">descriere a posibilelor dezvoltări </w:t>
-      </w:r>
-      <w:r>
-        <w:rPr>
-          <w:lang w:val="ro-RO"/>
-        </w:rPr>
-        <w:t>și</w:t>
-      </w:r>
-      <w:r>
-        <w:rPr>
-          <w:lang w:val="ro-RO"/>
-        </w:rPr>
-        <w:t xml:space="preserve"> </w:t>
-      </w:r>
-      <w:r>
-        <w:rPr>
-          <w:lang w:val="ro-RO"/>
-        </w:rPr>
-        <w:t>îmbunătățiri</w:t>
-      </w:r>
-      <w:r>
-        <w:rPr>
-          <w:lang w:val="ro-RO"/>
-        </w:rPr>
-        <w:t xml:space="preserve"> ulterioare</w:t>
-      </w:r>
-    </w:p>
-    <w:p>
-      <w:pPr>
-        <w:suppressAutoHyphens w:val="0"/>
-        <w:ind w:firstLine="0"/>
-        <w:jc w:val="left"/>
-        <w:rPr>
-          <w:lang w:val="ro-RO"/>
-        </w:rPr>
+      <w:bookmarkEnd w:id="153"/>
+      <w:bookmarkEnd w:id="154"/>
+      <w:bookmarkEnd w:id="155"/>
+      <w:bookmarkEnd w:id="156"/>
+    </w:p>
+    <w:p>
+      <w:pPr>
+        <w:pStyle w:val="Heading1"/>
         <w:sectPr>
-          <w:headerReference w:type="default" r:id="rId41"/>
+          <w:headerReference w:type="default" r:id="rId43"/>
           <w:pgSz w:w="11906" w:h="16838" w:code="9"/>
           <w:pgMar w:top="1440" w:right="1800" w:bottom="1440" w:left="1800" w:header="709" w:footer="720" w:gutter="0"/>
           <w:cols w:space="720"/>
@@ -15438,9 +15554,6 @@
         </w:sectPr>
       </w:pPr>
       <w:r>
-        <w:rPr>
-          <w:lang w:val="ro-RO"/>
-        </w:rPr>
         <w:br w:type="page"/>
       </w:r>
     </w:p>
@@ -15487,14 +15600,14 @@
                       <w:rStyle w:val="Heading1Char"/>
                     </w:rPr>
                   </w:pPr>
-                  <w:bookmarkStart w:id="153" w:name="_Toc135678949"/>
+                  <w:bookmarkStart w:id="157" w:name="_Toc135678949"/>
                   <w:r>
                     <w:rPr>
                       <w:rStyle w:val="Heading1Char"/>
                     </w:rPr>
                     <w:t>Bibliografie</w:t>
                   </w:r>
-                  <w:bookmarkEnd w:id="153"/>
+                  <w:bookmarkEnd w:id="157"/>
                 </w:p>
                 <w:p>
                   <w:pPr>
@@ -15606,7 +15719,7 @@
                         <w:r>
                           <w:t xml:space="preserve">HORECA - </w:t>
                         </w:r>
-                        <w:hyperlink r:id="rId42" w:history="1">
+                        <w:hyperlink r:id="rId44" w:history="1">
                           <w:r>
                             <w:rPr>
                               <w:rStyle w:val="Hyperlink"/>
@@ -16050,7 +16163,7 @@
           <w:lang w:val="ro-RO"/>
         </w:rPr>
         <w:sectPr>
-          <w:headerReference w:type="default" r:id="rId43"/>
+          <w:headerReference w:type="default" r:id="rId45"/>
           <w:pgSz w:w="11906" w:h="16838" w:code="9"/>
           <w:pgMar w:top="1440" w:right="1800" w:bottom="1440" w:left="1800" w:header="709" w:footer="720" w:gutter="0"/>
           <w:cols w:space="720"/>
@@ -16077,19 +16190,19 @@
           <w:numId w:val="0"/>
         </w:numPr>
       </w:pPr>
-      <w:bookmarkStart w:id="154" w:name="_Ref66944715"/>
-      <w:bookmarkStart w:id="155" w:name="_Toc135678950"/>
+      <w:bookmarkStart w:id="158" w:name="_Ref66944715"/>
+      <w:bookmarkStart w:id="159" w:name="_Toc135678950"/>
       <w:r>
         <w:t>Anexa</w:t>
       </w:r>
       <w:r>
         <w:t xml:space="preserve"> 1</w:t>
       </w:r>
-      <w:bookmarkEnd w:id="154"/>
+      <w:bookmarkEnd w:id="158"/>
       <w:r>
         <w:t>. Glosar de termeni</w:t>
       </w:r>
-      <w:bookmarkEnd w:id="155"/>
+      <w:bookmarkEnd w:id="159"/>
     </w:p>
     <w:tbl>
       <w:tblPr>
@@ -16228,6 +16341,71 @@
                 <w:lang w:val="ro-RO"/>
               </w:rPr>
               <w:t xml:space="preserve">Un model ce pune la dispozitie dezvoltatorilor de aplicatii web si mobile diferite servicii precum o baza de date pe cloud, un sistem de administrare a utilizatorilor, notificari etc. </w:t>
+            </w:r>
+          </w:p>
+        </w:tc>
+      </w:tr>
+      <w:tr>
+        <w:tc>
+          <w:tcPr>
+            <w:tcW w:w="2765" w:type="dxa"/>
+          </w:tcPr>
+          <w:p>
+            <w:pPr>
+              <w:suppressAutoHyphens w:val="0"/>
+              <w:ind w:firstLine="0"/>
+              <w:jc w:val="left"/>
+              <w:rPr>
+                <w:lang w:val="ro-RO"/>
+              </w:rPr>
+            </w:pPr>
+            <w:r>
+              <w:rPr>
+                <w:lang w:val="ro-RO"/>
+              </w:rPr>
+              <w:t>CRUD</w:t>
+            </w:r>
+          </w:p>
+        </w:tc>
+        <w:tc>
+          <w:tcPr>
+            <w:tcW w:w="2765" w:type="dxa"/>
+          </w:tcPr>
+          <w:p>
+            <w:pPr>
+              <w:suppressAutoHyphens w:val="0"/>
+              <w:ind w:firstLine="0"/>
+              <w:jc w:val="left"/>
+              <w:rPr>
+                <w:lang w:val="ro-RO"/>
+              </w:rPr>
+            </w:pPr>
+            <w:r>
+              <w:rPr>
+                <w:lang w:val="ro-RO"/>
+              </w:rPr>
+              <w:t>Create Read Update Delete</w:t>
+            </w:r>
+          </w:p>
+        </w:tc>
+        <w:tc>
+          <w:tcPr>
+            <w:tcW w:w="2766" w:type="dxa"/>
+          </w:tcPr>
+          <w:p>
+            <w:pPr>
+              <w:suppressAutoHyphens w:val="0"/>
+              <w:ind w:firstLine="0"/>
+              <w:jc w:val="left"/>
+              <w:rPr>
+                <w:lang w:val="ro-RO"/>
+              </w:rPr>
+            </w:pPr>
+            <w:r>
+              <w:rPr>
+                <w:lang w:val="ro-RO"/>
+              </w:rPr>
+              <w:t>Descriu cele patru operatii esentiale mentru crearea si administrarea datelor persistente in bazele de date</w:t>
             </w:r>
           </w:p>
         </w:tc>
@@ -16583,7 +16761,7 @@
           <w:noProof/>
         </w:rPr>
       </w:pPr>
-      <w:bookmarkStart w:id="156" w:name="_Toc135678951"/>
+      <w:bookmarkStart w:id="160" w:name="_Toc135678951"/>
       <w:r>
         <w:t xml:space="preserve">Anexa </w:t>
       </w:r>
@@ -16593,7 +16771,7 @@
       <w:r>
         <w:t>. Lista figurilor si tabelelor din document</w:t>
       </w:r>
-      <w:bookmarkEnd w:id="156"/>
+      <w:bookmarkEnd w:id="160"/>
       <w:r>
         <w:fldChar w:fldCharType="begin"/>
       </w:r>
@@ -16618,7 +16796,7 @@
           <w14:ligatures w14:val="standardContextual"/>
         </w:rPr>
       </w:pPr>
-      <w:hyperlink w:anchor="_Toc135678864" w:history="1">
+      <w:hyperlink w:anchor="_Toc135691051" w:history="1">
         <w:r>
           <w:rPr>
             <w:rStyle w:val="Hyperlink"/>
@@ -16645,7 +16823,7 @@
             <w:noProof/>
             <w:webHidden/>
           </w:rPr>
-          <w:instrText xml:space="preserve"> PAGEREF _Toc135678864 \h </w:instrText>
+          <w:instrText xml:space="preserve"> PAGEREF _Toc135691051 \h </w:instrText>
         </w:r>
         <w:r>
           <w:rPr>
@@ -16690,7 +16868,7 @@
           <w14:ligatures w14:val="standardContextual"/>
         </w:rPr>
       </w:pPr>
-      <w:hyperlink w:anchor="_Toc135678865" w:history="1">
+      <w:hyperlink w:anchor="_Toc135691052" w:history="1">
         <w:r>
           <w:rPr>
             <w:rStyle w:val="Hyperlink"/>
@@ -16717,7 +16895,7 @@
             <w:noProof/>
             <w:webHidden/>
           </w:rPr>
-          <w:instrText xml:space="preserve"> PAGEREF _Toc135678865 \h </w:instrText>
+          <w:instrText xml:space="preserve"> PAGEREF _Toc135691052 \h </w:instrText>
         </w:r>
         <w:r>
           <w:rPr>
@@ -16762,7 +16940,7 @@
           <w14:ligatures w14:val="standardContextual"/>
         </w:rPr>
       </w:pPr>
-      <w:hyperlink w:anchor="_Toc135678866" w:history="1">
+      <w:hyperlink w:anchor="_Toc135691053" w:history="1">
         <w:r>
           <w:rPr>
             <w:rStyle w:val="Hyperlink"/>
@@ -16789,7 +16967,7 @@
             <w:noProof/>
             <w:webHidden/>
           </w:rPr>
-          <w:instrText xml:space="preserve"> PAGEREF _Toc135678866 \h </w:instrText>
+          <w:instrText xml:space="preserve"> PAGEREF _Toc135691053 \h </w:instrText>
         </w:r>
         <w:r>
           <w:rPr>
@@ -16834,7 +17012,7 @@
           <w14:ligatures w14:val="standardContextual"/>
         </w:rPr>
       </w:pPr>
-      <w:hyperlink w:anchor="_Toc135678867" w:history="1">
+      <w:hyperlink w:anchor="_Toc135691054" w:history="1">
         <w:r>
           <w:rPr>
             <w:rStyle w:val="Hyperlink"/>
@@ -16861,7 +17039,7 @@
             <w:noProof/>
             <w:webHidden/>
           </w:rPr>
-          <w:instrText xml:space="preserve"> PAGEREF _Toc135678867 \h </w:instrText>
+          <w:instrText xml:space="preserve"> PAGEREF _Toc135691054 \h </w:instrText>
         </w:r>
         <w:r>
           <w:rPr>
@@ -16906,7 +17084,7 @@
           <w14:ligatures w14:val="standardContextual"/>
         </w:rPr>
       </w:pPr>
-      <w:hyperlink w:anchor="_Toc135678868" w:history="1">
+      <w:hyperlink w:anchor="_Toc135691055" w:history="1">
         <w:r>
           <w:rPr>
             <w:rStyle w:val="Hyperlink"/>
@@ -16933,7 +17111,7 @@
             <w:noProof/>
             <w:webHidden/>
           </w:rPr>
-          <w:instrText xml:space="preserve"> PAGEREF _Toc135678868 \h </w:instrText>
+          <w:instrText xml:space="preserve"> PAGEREF _Toc135691055 \h </w:instrText>
         </w:r>
         <w:r>
           <w:rPr>
@@ -16978,7 +17156,7 @@
           <w14:ligatures w14:val="standardContextual"/>
         </w:rPr>
       </w:pPr>
-      <w:hyperlink w:anchor="_Toc135678869" w:history="1">
+      <w:hyperlink w:anchor="_Toc135691056" w:history="1">
         <w:r>
           <w:rPr>
             <w:rStyle w:val="Hyperlink"/>
@@ -17005,7 +17183,7 @@
             <w:noProof/>
             <w:webHidden/>
           </w:rPr>
-          <w:instrText xml:space="preserve"> PAGEREF _Toc135678869 \h </w:instrText>
+          <w:instrText xml:space="preserve"> PAGEREF _Toc135691056 \h </w:instrText>
         </w:r>
         <w:r>
           <w:rPr>
@@ -17050,7 +17228,7 @@
           <w14:ligatures w14:val="standardContextual"/>
         </w:rPr>
       </w:pPr>
-      <w:hyperlink w:anchor="_Toc135678870" w:history="1">
+      <w:hyperlink w:anchor="_Toc135691057" w:history="1">
         <w:r>
           <w:rPr>
             <w:rStyle w:val="Hyperlink"/>
@@ -17077,7 +17255,7 @@
             <w:noProof/>
             <w:webHidden/>
           </w:rPr>
-          <w:instrText xml:space="preserve"> PAGEREF _Toc135678870 \h </w:instrText>
+          <w:instrText xml:space="preserve"> PAGEREF _Toc135691057 \h </w:instrText>
         </w:r>
         <w:r>
           <w:rPr>
@@ -17122,27 +17300,13 @@
           <w14:ligatures w14:val="standardContextual"/>
         </w:rPr>
       </w:pPr>
-      <w:hyperlink w:anchor="_Toc135678871" w:history="1">
+      <w:hyperlink w:anchor="_Toc135691058" w:history="1">
         <w:r>
           <w:rPr>
             <w:rStyle w:val="Hyperlink"/>
             <w:noProof/>
           </w:rPr>
-          <w:t>Figură 5.2 - Arhitectura a</w:t>
-        </w:r>
-        <w:r>
-          <w:rPr>
-            <w:rStyle w:val="Hyperlink"/>
-            <w:noProof/>
-          </w:rPr>
-          <w:t>p</w:t>
-        </w:r>
-        <w:r>
-          <w:rPr>
-            <w:rStyle w:val="Hyperlink"/>
-            <w:noProof/>
-          </w:rPr>
-          <w:t>licatiei QuickPlate</w:t>
+          <w:t>Figură 5.2 - Arhitectura aplicatiei QuickPlate</w:t>
         </w:r>
         <w:r>
           <w:rPr>
@@ -17163,7 +17327,7 @@
             <w:noProof/>
             <w:webHidden/>
           </w:rPr>
-          <w:instrText xml:space="preserve"> PAGEREF _Toc135678871 \h </w:instrText>
+          <w:instrText xml:space="preserve"> PAGEREF _Toc135691058 \h </w:instrText>
         </w:r>
         <w:r>
           <w:rPr>
@@ -17208,7 +17372,7 @@
           <w14:ligatures w14:val="standardContextual"/>
         </w:rPr>
       </w:pPr>
-      <w:hyperlink w:anchor="_Toc135678872" w:history="1">
+      <w:hyperlink w:anchor="_Toc135691059" w:history="1">
         <w:r>
           <w:rPr>
             <w:rStyle w:val="Hyperlink"/>
@@ -17235,7 +17399,7 @@
             <w:noProof/>
             <w:webHidden/>
           </w:rPr>
-          <w:instrText xml:space="preserve"> PAGEREF _Toc135678872 \h </w:instrText>
+          <w:instrText xml:space="preserve"> PAGEREF _Toc135691059 \h </w:instrText>
         </w:r>
         <w:r>
           <w:rPr>
@@ -17280,7 +17444,7 @@
           <w14:ligatures w14:val="standardContextual"/>
         </w:rPr>
       </w:pPr>
-      <w:hyperlink w:anchor="_Toc135678873" w:history="1">
+      <w:hyperlink w:anchor="_Toc135691060" w:history="1">
         <w:r>
           <w:rPr>
             <w:rStyle w:val="Hyperlink"/>
@@ -17307,7 +17471,7 @@
             <w:noProof/>
             <w:webHidden/>
           </w:rPr>
-          <w:instrText xml:space="preserve"> PAGEREF _Toc135678873 \h </w:instrText>
+          <w:instrText xml:space="preserve"> PAGEREF _Toc135691060 \h </w:instrText>
         </w:r>
         <w:r>
           <w:rPr>
@@ -17352,7 +17516,7 @@
           <w14:ligatures w14:val="standardContextual"/>
         </w:rPr>
       </w:pPr>
-      <w:hyperlink w:anchor="_Toc135678874" w:history="1">
+      <w:hyperlink w:anchor="_Toc135691061" w:history="1">
         <w:r>
           <w:rPr>
             <w:rStyle w:val="Hyperlink"/>
@@ -17379,7 +17543,7 @@
             <w:noProof/>
             <w:webHidden/>
           </w:rPr>
-          <w:instrText xml:space="preserve"> PAGEREF _Toc135678874 \h </w:instrText>
+          <w:instrText xml:space="preserve"> PAGEREF _Toc135691061 \h </w:instrText>
         </w:r>
         <w:r>
           <w:rPr>
@@ -17424,7 +17588,7 @@
           <w14:ligatures w14:val="standardContextual"/>
         </w:rPr>
       </w:pPr>
-      <w:hyperlink w:anchor="_Toc135678875" w:history="1">
+      <w:hyperlink w:anchor="_Toc135691062" w:history="1">
         <w:r>
           <w:rPr>
             <w:rStyle w:val="Hyperlink"/>
@@ -17451,7 +17615,7 @@
             <w:noProof/>
             <w:webHidden/>
           </w:rPr>
-          <w:instrText xml:space="preserve"> PAGEREF _Toc135678875 \h </w:instrText>
+          <w:instrText xml:space="preserve"> PAGEREF _Toc135691062 \h </w:instrText>
         </w:r>
         <w:r>
           <w:rPr>
@@ -17496,7 +17660,7 @@
           <w14:ligatures w14:val="standardContextual"/>
         </w:rPr>
       </w:pPr>
-      <w:hyperlink w:anchor="_Toc135678876" w:history="1">
+      <w:hyperlink w:anchor="_Toc135691063" w:history="1">
         <w:r>
           <w:rPr>
             <w:rStyle w:val="Hyperlink"/>
@@ -17523,7 +17687,7 @@
             <w:noProof/>
             <w:webHidden/>
           </w:rPr>
-          <w:instrText xml:space="preserve"> PAGEREF _Toc135678876 \h </w:instrText>
+          <w:instrText xml:space="preserve"> PAGEREF _Toc135691063 \h </w:instrText>
         </w:r>
         <w:r>
           <w:rPr>
@@ -17568,7 +17732,7 @@
           <w14:ligatures w14:val="standardContextual"/>
         </w:rPr>
       </w:pPr>
-      <w:hyperlink w:anchor="_Toc135678877" w:history="1">
+      <w:hyperlink w:anchor="_Toc135691064" w:history="1">
         <w:r>
           <w:rPr>
             <w:rStyle w:val="Hyperlink"/>
@@ -17595,7 +17759,7 @@
             <w:noProof/>
             <w:webHidden/>
           </w:rPr>
-          <w:instrText xml:space="preserve"> PAGEREF _Toc135678877 \h </w:instrText>
+          <w:instrText xml:space="preserve"> PAGEREF _Toc135691064 \h </w:instrText>
         </w:r>
         <w:r>
           <w:rPr>
@@ -17640,7 +17804,7 @@
           <w14:ligatures w14:val="standardContextual"/>
         </w:rPr>
       </w:pPr>
-      <w:hyperlink w:anchor="_Toc135678878" w:history="1">
+      <w:hyperlink w:anchor="_Toc135691065" w:history="1">
         <w:r>
           <w:rPr>
             <w:rStyle w:val="Hyperlink"/>
@@ -17667,7 +17831,7 @@
             <w:noProof/>
             <w:webHidden/>
           </w:rPr>
-          <w:instrText xml:space="preserve"> PAGEREF _Toc135678878 \h </w:instrText>
+          <w:instrText xml:space="preserve"> PAGEREF _Toc135691065 \h </w:instrText>
         </w:r>
         <w:r>
           <w:rPr>
@@ -17688,6 +17852,150 @@
             <w:webHidden/>
           </w:rPr>
           <w:t>28</w:t>
+        </w:r>
+        <w:r>
+          <w:rPr>
+            <w:noProof/>
+            <w:webHidden/>
+          </w:rPr>
+          <w:fldChar w:fldCharType="end"/>
+        </w:r>
+      </w:hyperlink>
+    </w:p>
+    <w:p>
+      <w:pPr>
+        <w:pStyle w:val="TableofFigures"/>
+        <w:tabs>
+          <w:tab w:val="right" w:leader="dot" w:pos="8296"/>
+        </w:tabs>
+        <w:rPr>
+          <w:rFonts w:asciiTheme="minorHAnsi" w:eastAsiaTheme="minorEastAsia" w:hAnsiTheme="minorHAnsi" w:cstheme="minorBidi"/>
+          <w:noProof/>
+          <w:kern w:val="2"/>
+          <w:lang w:val="en-RO" w:eastAsia="en-GB"/>
+          <w14:ligatures w14:val="standardContextual"/>
+        </w:rPr>
+      </w:pPr>
+      <w:hyperlink w:anchor="_Toc135691066" w:history="1">
+        <w:r>
+          <w:rPr>
+            <w:rStyle w:val="Hyperlink"/>
+            <w:noProof/>
+          </w:rPr>
+          <w:t>Figură 5.10 - Functia de login a clasei FirebaseEmailAuth</w:t>
+        </w:r>
+        <w:r>
+          <w:rPr>
+            <w:noProof/>
+            <w:webHidden/>
+          </w:rPr>
+          <w:tab/>
+        </w:r>
+        <w:r>
+          <w:rPr>
+            <w:noProof/>
+            <w:webHidden/>
+          </w:rPr>
+          <w:fldChar w:fldCharType="begin"/>
+        </w:r>
+        <w:r>
+          <w:rPr>
+            <w:noProof/>
+            <w:webHidden/>
+          </w:rPr>
+          <w:instrText xml:space="preserve"> PAGEREF _Toc135691066 \h </w:instrText>
+        </w:r>
+        <w:r>
+          <w:rPr>
+            <w:noProof/>
+            <w:webHidden/>
+          </w:rPr>
+        </w:r>
+        <w:r>
+          <w:rPr>
+            <w:noProof/>
+            <w:webHidden/>
+          </w:rPr>
+          <w:fldChar w:fldCharType="separate"/>
+        </w:r>
+        <w:r>
+          <w:rPr>
+            <w:noProof/>
+            <w:webHidden/>
+          </w:rPr>
+          <w:t>30</w:t>
+        </w:r>
+        <w:r>
+          <w:rPr>
+            <w:noProof/>
+            <w:webHidden/>
+          </w:rPr>
+          <w:fldChar w:fldCharType="end"/>
+        </w:r>
+      </w:hyperlink>
+    </w:p>
+    <w:p>
+      <w:pPr>
+        <w:pStyle w:val="TableofFigures"/>
+        <w:tabs>
+          <w:tab w:val="right" w:leader="dot" w:pos="8296"/>
+        </w:tabs>
+        <w:rPr>
+          <w:rFonts w:asciiTheme="minorHAnsi" w:eastAsiaTheme="minorEastAsia" w:hAnsiTheme="minorHAnsi" w:cstheme="minorBidi"/>
+          <w:noProof/>
+          <w:kern w:val="2"/>
+          <w:lang w:val="en-RO" w:eastAsia="en-GB"/>
+          <w14:ligatures w14:val="standardContextual"/>
+        </w:rPr>
+      </w:pPr>
+      <w:hyperlink w:anchor="_Toc135691067" w:history="1">
+        <w:r>
+          <w:rPr>
+            <w:rStyle w:val="Hyperlink"/>
+            <w:noProof/>
+          </w:rPr>
+          <w:t>Figură 5.11 - Structura directorului Extras</w:t>
+        </w:r>
+        <w:r>
+          <w:rPr>
+            <w:noProof/>
+            <w:webHidden/>
+          </w:rPr>
+          <w:tab/>
+        </w:r>
+        <w:r>
+          <w:rPr>
+            <w:noProof/>
+            <w:webHidden/>
+          </w:rPr>
+          <w:fldChar w:fldCharType="begin"/>
+        </w:r>
+        <w:r>
+          <w:rPr>
+            <w:noProof/>
+            <w:webHidden/>
+          </w:rPr>
+          <w:instrText xml:space="preserve"> PAGEREF _Toc135691067 \h </w:instrText>
+        </w:r>
+        <w:r>
+          <w:rPr>
+            <w:noProof/>
+            <w:webHidden/>
+          </w:rPr>
+        </w:r>
+        <w:r>
+          <w:rPr>
+            <w:noProof/>
+            <w:webHidden/>
+          </w:rPr>
+          <w:fldChar w:fldCharType="separate"/>
+        </w:r>
+        <w:r>
+          <w:rPr>
+            <w:noProof/>
+            <w:webHidden/>
+          </w:rPr>
+          <w:t>31</w:t>
         </w:r>
         <w:r>
           <w:rPr>
@@ -17806,51 +18114,8 @@
         <w:fldChar w:fldCharType="end"/>
       </w:r>
     </w:p>
-    <w:p>
-      <w:pPr>
-        <w:pStyle w:val="Heading1"/>
-        <w:numPr>
-          <w:ilvl w:val="0"/>
-          <w:numId w:val="0"/>
-        </w:numPr>
-      </w:pPr>
-      <w:bookmarkStart w:id="157" w:name="_Toc135678952"/>
-      <w:r>
-        <w:t xml:space="preserve">Anexa </w:t>
-      </w:r>
-      <w:r>
-        <w:t>3</w:t>
-      </w:r>
-      <w:bookmarkEnd w:id="157"/>
-    </w:p>
-    <w:p>
-      <w:pPr>
-        <w:rPr>
-          <w:lang w:val="ro-RO"/>
-        </w:rPr>
-      </w:pPr>
-      <w:r>
-        <w:rPr>
-          <w:lang w:val="ro-RO"/>
-        </w:rPr>
-        <w:t>Lucrări publicate (dacă există)</w:t>
-      </w:r>
-    </w:p>
-    <w:p>
-      <w:pPr>
-        <w:rPr>
-          <w:lang w:val="ro-RO"/>
-        </w:rPr>
-      </w:pPr>
-      <w:r>
-        <w:rPr>
-          <w:lang w:val="ro-RO"/>
-        </w:rPr>
-        <w:t>etc.</w:t>
-      </w:r>
-    </w:p>
     <w:sectPr>
-      <w:headerReference w:type="default" r:id="rId44"/>
+      <w:headerReference w:type="default" r:id="rId46"/>
       <w:pgSz w:w="11906" w:h="16838" w:code="9"/>
       <w:pgMar w:top="1440" w:right="1800" w:bottom="1440" w:left="1800" w:header="709" w:footer="720" w:gutter="0"/>
       <w:cols w:space="720"/>
@@ -22577,6 +22842,119 @@
     </w:lvl>
   </w:abstractNum>
   <w:abstractNum w:abstractNumId="31" w15:restartNumberingAfterBreak="0">
+    <w:nsid w:val="74262E77"/>
+    <w:multiLevelType w:val="hybridMultilevel"/>
+    <w:tmpl w:val="B3D0AD1E"/>
+    <w:lvl w:ilvl="0" w:tplc="08090001">
+      <w:start w:val="1"/>
+      <w:numFmt w:val="bullet"/>
+      <w:lvlText w:val=""/>
+      <w:lvlJc w:val="left"/>
+      <w:pPr>
+        <w:ind w:left="1440" w:hanging="360"/>
+      </w:pPr>
+      <w:rPr>
+        <w:rFonts w:ascii="Symbol" w:hAnsi="Symbol" w:hint="default"/>
+      </w:rPr>
+    </w:lvl>
+    <w:lvl w:ilvl="1" w:tplc="08090003" w:tentative="1">
+      <w:start w:val="1"/>
+      <w:numFmt w:val="bullet"/>
+      <w:lvlText w:val="o"/>
+      <w:lvlJc w:val="left"/>
+      <w:pPr>
+        <w:ind w:left="2160" w:hanging="360"/>
+      </w:pPr>
+      <w:rPr>
+        <w:rFonts w:ascii="Courier New" w:hAnsi="Courier New" w:cs="Courier New" w:hint="default"/>
+      </w:rPr>
+    </w:lvl>
+    <w:lvl w:ilvl="2" w:tplc="08090005" w:tentative="1">
+      <w:start w:val="1"/>
+      <w:numFmt w:val="bullet"/>
+      <w:lvlText w:val=""/>
+      <w:lvlJc w:val="left"/>
+      <w:pPr>
+        <w:ind w:left="2880" w:hanging="360"/>
+      </w:pPr>
+      <w:rPr>
+        <w:rFonts w:ascii="Wingdings" w:hAnsi="Wingdings" w:hint="default"/>
+      </w:rPr>
+    </w:lvl>
+    <w:lvl w:ilvl="3" w:tplc="08090001" w:tentative="1">
+      <w:start w:val="1"/>
+      <w:numFmt w:val="bullet"/>
+      <w:lvlText w:val=""/>
+      <w:lvlJc w:val="left"/>
+      <w:pPr>
+        <w:ind w:left="3600" w:hanging="360"/>
+      </w:pPr>
+      <w:rPr>
+        <w:rFonts w:ascii="Symbol" w:hAnsi="Symbol" w:hint="default"/>
+      </w:rPr>
+    </w:lvl>
+    <w:lvl w:ilvl="4" w:tplc="08090003" w:tentative="1">
+      <w:start w:val="1"/>
+      <w:numFmt w:val="bullet"/>
+      <w:lvlText w:val="o"/>
+      <w:lvlJc w:val="left"/>
+      <w:pPr>
+        <w:ind w:left="4320" w:hanging="360"/>
+      </w:pPr>
+      <w:rPr>
+        <w:rFonts w:ascii="Courier New" w:hAnsi="Courier New" w:cs="Courier New" w:hint="default"/>
+      </w:rPr>
+    </w:lvl>
+    <w:lvl w:ilvl="5" w:tplc="08090005" w:tentative="1">
+      <w:start w:val="1"/>
+      <w:numFmt w:val="bullet"/>
+      <w:lvlText w:val=""/>
+      <w:lvlJc w:val="left"/>
+      <w:pPr>
+        <w:ind w:left="5040" w:hanging="360"/>
+      </w:pPr>
+      <w:rPr>
+        <w:rFonts w:ascii="Wingdings" w:hAnsi="Wingdings" w:hint="default"/>
+      </w:rPr>
+    </w:lvl>
+    <w:lvl w:ilvl="6" w:tplc="08090001" w:tentative="1">
+      <w:start w:val="1"/>
+      <w:numFmt w:val="bullet"/>
+      <w:lvlText w:val=""/>
+      <w:lvlJc w:val="left"/>
+      <w:pPr>
+        <w:ind w:left="5760" w:hanging="360"/>
+      </w:pPr>
+      <w:rPr>
+        <w:rFonts w:ascii="Symbol" w:hAnsi="Symbol" w:hint="default"/>
+      </w:rPr>
+    </w:lvl>
+    <w:lvl w:ilvl="7" w:tplc="08090003" w:tentative="1">
+      <w:start w:val="1"/>
+      <w:numFmt w:val="bullet"/>
+      <w:lvlText w:val="o"/>
+      <w:lvlJc w:val="left"/>
+      <w:pPr>
+        <w:ind w:left="6480" w:hanging="360"/>
+      </w:pPr>
+      <w:rPr>
+        <w:rFonts w:ascii="Courier New" w:hAnsi="Courier New" w:cs="Courier New" w:hint="default"/>
+      </w:rPr>
+    </w:lvl>
+    <w:lvl w:ilvl="8" w:tplc="08090005" w:tentative="1">
+      <w:start w:val="1"/>
+      <w:numFmt w:val="bullet"/>
+      <w:lvlText w:val=""/>
+      <w:lvlJc w:val="left"/>
+      <w:pPr>
+        <w:ind w:left="7200" w:hanging="360"/>
+      </w:pPr>
+      <w:rPr>
+        <w:rFonts w:ascii="Wingdings" w:hAnsi="Wingdings" w:hint="default"/>
+      </w:rPr>
+    </w:lvl>
+  </w:abstractNum>
+  <w:abstractNum w:abstractNumId="32" w15:restartNumberingAfterBreak="0">
     <w:nsid w:val="7B681857"/>
     <w:multiLevelType w:val="hybridMultilevel"/>
     <w:tmpl w:val="E2B03ACC"/>
@@ -22689,7 +23067,7 @@
       </w:rPr>
     </w:lvl>
   </w:abstractNum>
-  <w:abstractNum w:abstractNumId="32" w15:restartNumberingAfterBreak="0">
+  <w:abstractNum w:abstractNumId="33" w15:restartNumberingAfterBreak="0">
     <w:nsid w:val="7F355EAA"/>
     <w:multiLevelType w:val="hybridMultilevel"/>
     <w:tmpl w:val="C8CA8548"/>
@@ -22971,10 +23349,10 @@
     <w:abstractNumId w:val="2"/>
   </w:num>
   <w:num w:numId="30" w16cid:durableId="254246650">
-    <w:abstractNumId w:val="32"/>
+    <w:abstractNumId w:val="33"/>
   </w:num>
   <w:num w:numId="31" w16cid:durableId="50420054">
-    <w:abstractNumId w:val="31"/>
+    <w:abstractNumId w:val="32"/>
   </w:num>
   <w:num w:numId="32" w16cid:durableId="519976151">
     <w:abstractNumId w:val="29"/>
@@ -22993,6 +23371,9 @@
   </w:num>
   <w:num w:numId="37" w16cid:durableId="1349061088">
     <w:abstractNumId w:val="3"/>
+  </w:num>
+  <w:num w:numId="38" w16cid:durableId="354230019">
+    <w:abstractNumId w:val="31"/>
   </w:num>
 </w:numbering>
 </file>
@@ -24511,6 +24892,15 @@
 </file>
 
 <file path=customXml/item1.xml><?xml version="1.0" encoding="utf-8"?>
+<?mso-contentType ?>
+<FormTemplates xmlns="http://schemas.microsoft.com/sharepoint/v3/contenttype/forms">
+  <Display>DocumentLibraryForm</Display>
+  <Edit>DocumentLibraryForm</Edit>
+  <New>DocumentLibraryForm</New>
+</FormTemplates>
+</file>
+
+<file path=customXml/item2.xml><?xml version="1.0" encoding="utf-8"?>
 <p:properties xmlns:p="http://schemas.microsoft.com/office/2006/metadata/properties" xmlns:xsi="http://www.w3.org/2001/XMLSchema-instance" xmlns:pc="http://schemas.microsoft.com/office/infopath/2007/PartnerControls">
   <documentManagement>
     <lcf76f155ced4ddcb4097134ff3c332f xmlns="9557458c-24b5-4c97-84ed-4c402655f54f">
@@ -24521,7 +24911,7 @@
 </p:properties>
 </file>
 
-<file path=customXml/item2.xml><?xml version="1.0" encoding="utf-8"?>
+<file path=customXml/item3.xml><?xml version="1.0" encoding="utf-8"?>
 <b:Sources xmlns:b="http://schemas.openxmlformats.org/officeDocument/2006/bibliography" xmlns="http://schemas.openxmlformats.org/officeDocument/2006/bibliography" SelectedStyle="\IEEE2006OfficeOnline.xsl" StyleName="IEEE" Version="2006">
   <b:Source>
     <b:Year>2005</b:Year>
@@ -24657,7 +25047,7 @@
 </b:Sources>
 </file>
 
-<file path=customXml/item3.xml><?xml version="1.0" encoding="utf-8"?>
+<file path=customXml/item4.xml><?xml version="1.0" encoding="utf-8"?>
 <ct:contentTypeSchema xmlns:ct="http://schemas.microsoft.com/office/2006/metadata/contentType" xmlns:ma="http://schemas.microsoft.com/office/2006/metadata/properties/metaAttributes" ct:_="" ma:_="" ma:contentTypeName="Document" ma:contentTypeID="0x0101009342B7EAA7728A4FA80A5CCAFE8D7EAF" ma:contentTypeVersion="15" ma:contentTypeDescription="Create a new document." ma:contentTypeScope="" ma:versionID="5f8399bd5f88643a622d92173d86c0d3">
   <xsd:schema xmlns:xsd="http://www.w3.org/2001/XMLSchema" xmlns:xs="http://www.w3.org/2001/XMLSchema" xmlns:p="http://schemas.microsoft.com/office/2006/metadata/properties" xmlns:ns2="9557458c-24b5-4c97-84ed-4c402655f54f" xmlns:ns3="72e3c584-9879-4b35-b9d8-6a248c93e240" targetNamespace="http://schemas.microsoft.com/office/2006/metadata/properties" ma:root="true" ma:fieldsID="913c309b0b106aed8b6b265f3f508752" ns2:_="" ns3:_="">
     <xsd:import namespace="9557458c-24b5-4c97-84ed-4c402655f54f"/>
@@ -24894,16 +25284,15 @@
 </ct:contentTypeSchema>
 </file>
 
-<file path=customXml/item4.xml><?xml version="1.0" encoding="utf-8"?>
-<?mso-contentType ?>
-<FormTemplates xmlns="http://schemas.microsoft.com/sharepoint/v3/contenttype/forms">
-  <Display>DocumentLibraryForm</Display>
-  <Edit>DocumentLibraryForm</Edit>
-  <New>DocumentLibraryForm</New>
-</FormTemplates>
+<file path=customXml/itemProps1.xml><?xml version="1.0" encoding="utf-8"?>
+<ds:datastoreItem xmlns:ds="http://schemas.openxmlformats.org/officeDocument/2006/customXml" ds:itemID="{A37C655A-15E6-4B85-9DB4-D12129DE330D}">
+  <ds:schemaRefs>
+    <ds:schemaRef ds:uri="http://schemas.microsoft.com/sharepoint/v3/contenttype/forms"/>
+  </ds:schemaRefs>
+</ds:datastoreItem>
 </file>
 
-<file path=customXml/itemProps1.xml><?xml version="1.0" encoding="utf-8"?>
+<file path=customXml/itemProps2.xml><?xml version="1.0" encoding="utf-8"?>
 <ds:datastoreItem xmlns:ds="http://schemas.openxmlformats.org/officeDocument/2006/customXml" ds:itemID="{58120E3D-2A15-45A3-8248-FD76866DA717}">
   <ds:schemaRefs>
     <ds:schemaRef ds:uri="http://schemas.microsoft.com/office/2006/metadata/properties"/>
@@ -24914,7 +25303,7 @@
 </ds:datastoreItem>
 </file>
 
-<file path=customXml/itemProps2.xml><?xml version="1.0" encoding="utf-8"?>
+<file path=customXml/itemProps3.xml><?xml version="1.0" encoding="utf-8"?>
 <ds:datastoreItem xmlns:ds="http://schemas.openxmlformats.org/officeDocument/2006/customXml" ds:itemID="{1CFEE48A-98A9-43B4-93D2-4553CAEAEF41}">
   <ds:schemaRefs>
     <ds:schemaRef ds:uri="http://schemas.openxmlformats.org/officeDocument/2006/bibliography"/>
@@ -24922,7 +25311,7 @@
 </ds:datastoreItem>
 </file>
 
-<file path=customXml/itemProps3.xml><?xml version="1.0" encoding="utf-8"?>
+<file path=customXml/itemProps4.xml><?xml version="1.0" encoding="utf-8"?>
 <ds:datastoreItem xmlns:ds="http://schemas.openxmlformats.org/officeDocument/2006/customXml" ds:itemID="{4F4FE861-2032-4188-881B-313D51BBB077}">
   <ds:schemaRefs>
     <ds:schemaRef ds:uri="http://schemas.microsoft.com/office/2006/metadata/contentType"/>
@@ -24939,12 +25328,4 @@
     <ds:schemaRef ds:uri="http://schemas.microsoft.com/internal/obd"/>
   </ds:schemaRefs>
 </ds:datastoreItem>
-</file>
-
-<file path=customXml/itemProps4.xml><?xml version="1.0" encoding="utf-8"?>
-<ds:datastoreItem xmlns:ds="http://schemas.openxmlformats.org/officeDocument/2006/customXml" ds:itemID="{A37C655A-15E6-4B85-9DB4-D12129DE330D}">
-  <ds:schemaRefs>
-    <ds:schemaRef ds:uri="http://schemas.microsoft.com/sharepoint/v3/contenttype/forms"/>
-  </ds:schemaRefs>
-</ds:datastoreItem>
 </file>
</xml_diff>